<commit_message>
Finalizacion Total del Proyecto
</commit_message>
<xml_diff>
--- a/Documento de Soporte.docx
+++ b/Documento de Soporte.docx
@@ -1,6 +1,6 @@
 
 <file path=word/document.xml><?xml version="1.0" encoding="utf-8"?>
-<w:document xmlns:wpc="http://schemas.microsoft.com/office/word/2010/wordprocessingCanvas" xmlns:mc="http://schemas.openxmlformats.org/markup-compatibility/2006" xmlns:o="urn:schemas-microsoft-com:office:office" xmlns:r="http://schemas.openxmlformats.org/officeDocument/2006/relationships" xmlns:m="http://schemas.openxmlformats.org/officeDocument/2006/math" xmlns:v="urn:schemas-microsoft-com:vml" xmlns:wp14="http://schemas.microsoft.com/office/word/2010/wordprocessingDrawing" xmlns:wp="http://schemas.openxmlformats.org/drawingml/2006/wordprocessingDrawing" xmlns:w10="urn:schemas-microsoft-com:office:word" xmlns:w="http://schemas.openxmlformats.org/wordprocessingml/2006/main" xmlns:w14="http://schemas.microsoft.com/office/word/2010/wordml" xmlns:w15="http://schemas.microsoft.com/office/word/2012/wordml" xmlns:wpg="http://schemas.microsoft.com/office/word/2010/wordprocessingGroup" xmlns:wpi="http://schemas.microsoft.com/office/word/2010/wordprocessingInk" xmlns:wne="http://schemas.microsoft.com/office/word/2006/wordml" xmlns:wps="http://schemas.microsoft.com/office/word/2010/wordprocessingShape" mc:Ignorable="w14 w15 wp14">
+<w:document xmlns:wpc="http://schemas.microsoft.com/office/word/2010/wordprocessingCanvas" xmlns:cx="http://schemas.microsoft.com/office/drawing/2014/chartex" xmlns:cx1="http://schemas.microsoft.com/office/drawing/2015/9/8/chartex" xmlns:cx2="http://schemas.microsoft.com/office/drawing/2015/10/21/chartex" xmlns:cx3="http://schemas.microsoft.com/office/drawing/2016/5/9/chartex" xmlns:cx4="http://schemas.microsoft.com/office/drawing/2016/5/10/chartex" xmlns:cx5="http://schemas.microsoft.com/office/drawing/2016/5/11/chartex" xmlns:cx6="http://schemas.microsoft.com/office/drawing/2016/5/12/chartex" xmlns:cx7="http://schemas.microsoft.com/office/drawing/2016/5/13/chartex" xmlns:cx8="http://schemas.microsoft.com/office/drawing/2016/5/14/chartex" xmlns:mc="http://schemas.openxmlformats.org/markup-compatibility/2006" xmlns:aink="http://schemas.microsoft.com/office/drawing/2016/ink" xmlns:am3d="http://schemas.microsoft.com/office/drawing/2017/model3d" xmlns:o="urn:schemas-microsoft-com:office:office" xmlns:r="http://schemas.openxmlformats.org/officeDocument/2006/relationships" xmlns:m="http://schemas.openxmlformats.org/officeDocument/2006/math" xmlns:v="urn:schemas-microsoft-com:vml" xmlns:wp14="http://schemas.microsoft.com/office/word/2010/wordprocessingDrawing" xmlns:wp="http://schemas.openxmlformats.org/drawingml/2006/wordprocessingDrawing" xmlns:w10="urn:schemas-microsoft-com:office:word" xmlns:w="http://schemas.openxmlformats.org/wordprocessingml/2006/main" xmlns:w14="http://schemas.microsoft.com/office/word/2010/wordml" xmlns:w15="http://schemas.microsoft.com/office/word/2012/wordml" xmlns:w16cid="http://schemas.microsoft.com/office/word/2016/wordml/cid" xmlns:w16se="http://schemas.microsoft.com/office/word/2015/wordml/symex" xmlns:wpg="http://schemas.microsoft.com/office/word/2010/wordprocessingGroup" xmlns:wpi="http://schemas.microsoft.com/office/word/2010/wordprocessingInk" xmlns:wne="http://schemas.microsoft.com/office/word/2006/wordml" xmlns:wps="http://schemas.microsoft.com/office/word/2010/wordprocessingShape" mc:Ignorable="w14 w15 w16se w16cid wp14">
   <w:body>
     <w:sdt>
       <w:sdtPr>
@@ -10,6 +10,7 @@
           <w:docPartUnique/>
         </w:docPartObj>
       </w:sdtPr>
+      <w:sdtEndPr/>
       <w:sdtContent>
         <w:p>
           <w:r>
@@ -41,7 +42,7 @@
                         <pic:cNvPicPr/>
                       </pic:nvPicPr>
                       <pic:blipFill>
-                        <a:blip r:embed="rId6">
+                        <a:blip r:embed="rId8">
                           <a:extLst>
                             <a:ext uri="{28A0092B-C50C-407E-A947-70E740481C1C}">
                               <a14:useLocalDpi xmlns:a14="http://schemas.microsoft.com/office/drawing/2010/main" val="0"/>
@@ -198,6 +199,7 @@
                                     <w:dataBinding w:prefixMappings="xmlns:ns0='http://purl.org/dc/elements/1.1/' xmlns:ns1='http://schemas.openxmlformats.org/package/2006/metadata/core-properties' " w:xpath="/ns1:coreProperties[1]/ns0:creator[1]" w:storeItemID="{6C3C8BC8-F283-45AE-878A-BAB7291924A1}"/>
                                     <w:text/>
                                   </w:sdtPr>
+                                  <w:sdtEndPr/>
                                   <w:sdtContent>
                                     <w:p>
                                       <w:pPr>
@@ -239,6 +241,7 @@
                                       <w:dataBinding w:prefixMappings="xmlns:ns0='http://schemas.openxmlformats.org/officeDocument/2006/extended-properties' " w:xpath="/ns0:Properties[1]/ns0:Company[1]" w:storeItemID="{6668398D-A668-4E3E-A5EB-62B293D839F1}"/>
                                       <w:text/>
                                     </w:sdtPr>
+                                    <w:sdtEndPr/>
                                     <w:sdtContent>
                                       <w:r>
                                         <w:rPr>
@@ -269,6 +272,7 @@
                                       <w:dataBinding w:prefixMappings="xmlns:ns0='http://schemas.microsoft.com/office/2006/coverPageProps' " w:xpath="/ns0:CoverPageProperties[1]/ns0:CompanyAddress[1]" w:storeItemID="{55AF091B-3C7A-41E3-B477-F2FDAA23CFDA}"/>
                                       <w:text/>
                                     </w:sdtPr>
+                                    <w:sdtEndPr/>
                                     <w:sdtContent>
                                       <w:r>
                                         <w:rPr>
@@ -336,6 +340,7 @@
                                     <w:dataBinding w:prefixMappings="xmlns:ns0='http://purl.org/dc/elements/1.1/' xmlns:ns1='http://schemas.openxmlformats.org/package/2006/metadata/core-properties' " w:xpath="/ns1:coreProperties[1]/ns0:title[1]" w:storeItemID="{6C3C8BC8-F283-45AE-878A-BAB7291924A1}"/>
                                     <w:text/>
                                   </w:sdtPr>
+                                  <w:sdtEndPr/>
                                   <w:sdtContent>
                                     <w:p>
                                       <w:pPr>
@@ -376,6 +381,7 @@
                                     <w:dataBinding w:prefixMappings="xmlns:ns0='http://purl.org/dc/elements/1.1/' xmlns:ns1='http://schemas.openxmlformats.org/package/2006/metadata/core-properties' " w:xpath="/ns1:coreProperties[1]/ns0:subject[1]" w:storeItemID="{6C3C8BC8-F283-45AE-878A-BAB7291924A1}"/>
                                     <w:text/>
                                   </w:sdtPr>
+                                  <w:sdtEndPr/>
                                   <w:sdtContent>
                                     <w:p>
                                       <w:pPr>
@@ -424,8 +430,8 @@
               <mc:Fallback>
                 <w:pict>
                   <v:group id="Grupo 119" o:spid="_x0000_s1026" style="position:absolute;margin-left:0;margin-top:0;width:539.6pt;height:719.9pt;z-index:-251657216;mso-width-percent:882;mso-height-percent:909;mso-position-horizontal:center;mso-position-horizontal-relative:page;mso-position-vertical:center;mso-position-vertical-relative:page;mso-width-percent:882;mso-height-percent:909" coordsize="68580,92717" o:gfxdata="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">
-                    <v:rect id="Rectángulo 120" o:spid="_x0000_s1027" style="position:absolute;top:73152;width:68580;height:1431;visibility:visible;mso-wrap-style:square;v-text-anchor:middle" o:gfxdata="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" fillcolor="#5b9bd5 [3204]" stroked="f" strokeweight="1pt"/>
-                    <v:rect id="Rectángulo 121" o:spid="_x0000_s1028" style="position:absolute;top:74390;width:68580;height:18327;visibility:visible;mso-wrap-style:square;v-text-anchor:bottom" o:gfxdata="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" fillcolor="#ed7d31 [3205]" stroked="f" strokeweight="1pt">
+                    <v:rect id="Rectángulo 120" o:spid="_x0000_s1027" style="position:absolute;top:73152;width:68580;height:1431;visibility:visible;mso-wrap-style:square;v-text-anchor:middle" o:gfxdata="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" fillcolor="#5b9bd5 [3204]" stroked="f" strokeweight="1pt"/>
+                    <v:rect id="Rectángulo 121" o:spid="_x0000_s1028" style="position:absolute;top:74390;width:68580;height:18327;visibility:visible;mso-wrap-style:square;v-text-anchor:bottom" o:gfxdata="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" fillcolor="#ed7d31 [3205]" stroked="f" strokeweight="1pt">
                       <v:textbox inset="36pt,14.4pt,36pt,36pt">
                         <w:txbxContent>
                           <w:sdt>
@@ -441,6 +447,7 @@
                               <w:dataBinding w:prefixMappings="xmlns:ns0='http://purl.org/dc/elements/1.1/' xmlns:ns1='http://schemas.openxmlformats.org/package/2006/metadata/core-properties' " w:xpath="/ns1:coreProperties[1]/ns0:creator[1]" w:storeItemID="{6C3C8BC8-F283-45AE-878A-BAB7291924A1}"/>
                               <w:text/>
                             </w:sdtPr>
+                            <w:sdtEndPr/>
                             <w:sdtContent>
                               <w:p>
                                 <w:pPr>
@@ -482,6 +489,7 @@
                                 <w:dataBinding w:prefixMappings="xmlns:ns0='http://schemas.openxmlformats.org/officeDocument/2006/extended-properties' " w:xpath="/ns0:Properties[1]/ns0:Company[1]" w:storeItemID="{6668398D-A668-4E3E-A5EB-62B293D839F1}"/>
                                 <w:text/>
                               </w:sdtPr>
+                              <w:sdtEndPr/>
                               <w:sdtContent>
                                 <w:r>
                                   <w:rPr>
@@ -512,6 +520,7 @@
                                 <w:dataBinding w:prefixMappings="xmlns:ns0='http://schemas.microsoft.com/office/2006/coverPageProps' " w:xpath="/ns0:CoverPageProperties[1]/ns0:CompanyAddress[1]" w:storeItemID="{55AF091B-3C7A-41E3-B477-F2FDAA23CFDA}"/>
                                 <w:text/>
                               </w:sdtPr>
+                              <w:sdtEndPr/>
                               <w:sdtContent>
                                 <w:r>
                                   <w:rPr>
@@ -530,7 +539,7 @@
                       <v:stroke joinstyle="miter"/>
                       <v:path gradientshapeok="t" o:connecttype="rect"/>
                     </v:shapetype>
-                    <v:shape id="Cuadro de texto 122" o:spid="_x0000_s1029" type="#_x0000_t202" style="position:absolute;width:68580;height:73152;visibility:visible;mso-wrap-style:square;v-text-anchor:middle" o:gfxdata="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" filled="f" stroked="f" strokeweight=".5pt">
+                    <v:shape id="Cuadro de texto 122" o:spid="_x0000_s1029" type="#_x0000_t202" style="position:absolute;width:68580;height:73152;visibility:visible;mso-wrap-style:square;v-text-anchor:middle" o:gfxdata="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" filled="f" stroked="f" strokeweight=".5pt">
                       <v:textbox inset="36pt,36pt,36pt,36pt">
                         <w:txbxContent>
                           <w:sdt>
@@ -547,6 +556,7 @@
                               <w:dataBinding w:prefixMappings="xmlns:ns0='http://purl.org/dc/elements/1.1/' xmlns:ns1='http://schemas.openxmlformats.org/package/2006/metadata/core-properties' " w:xpath="/ns1:coreProperties[1]/ns0:title[1]" w:storeItemID="{6C3C8BC8-F283-45AE-878A-BAB7291924A1}"/>
                               <w:text/>
                             </w:sdtPr>
+                            <w:sdtEndPr/>
                             <w:sdtContent>
                               <w:p>
                                 <w:pPr>
@@ -587,6 +597,7 @@
                               <w:dataBinding w:prefixMappings="xmlns:ns0='http://purl.org/dc/elements/1.1/' xmlns:ns1='http://schemas.openxmlformats.org/package/2006/metadata/core-properties' " w:xpath="/ns1:coreProperties[1]/ns0:subject[1]" w:storeItemID="{6C3C8BC8-F283-45AE-878A-BAB7291924A1}"/>
                               <w:text/>
                             </w:sdtPr>
+                            <w:sdtEndPr/>
                             <w:sdtContent>
                               <w:p>
                                 <w:pPr>
@@ -630,7 +641,7 @@
     </w:sdt>
     <w:p>
       <w:pPr>
-        <w:pStyle w:val="Puesto"/>
+        <w:pStyle w:val="Ttulo"/>
         <w:numPr>
           <w:ilvl w:val="0"/>
           <w:numId w:val="2"/>
@@ -643,17 +654,17 @@
     </w:p>
     <w:p>
       <w:pPr>
-        <w:pStyle w:val="Puesto"/>
-      </w:pPr>
-    </w:p>
-    <w:p>
-      <w:pPr>
-        <w:pStyle w:val="Puesto"/>
-      </w:pPr>
-    </w:p>
-    <w:p>
-      <w:pPr>
-        <w:pStyle w:val="Puesto"/>
+        <w:pStyle w:val="Ttulo"/>
+      </w:pPr>
+    </w:p>
+    <w:p>
+      <w:pPr>
+        <w:pStyle w:val="Ttulo"/>
+      </w:pPr>
+    </w:p>
+    <w:p>
+      <w:pPr>
+        <w:pStyle w:val="Ttulo"/>
       </w:pPr>
       <w:r>
         <w:t>Propósito</w:t>
@@ -671,7 +682,7 @@
     <w:p/>
     <w:p>
       <w:pPr>
-        <w:pStyle w:val="Puesto"/>
+        <w:pStyle w:val="Ttulo"/>
       </w:pPr>
       <w:r>
         <w:t>Antecedentes</w:t>
@@ -693,7 +704,7 @@
     </w:p>
     <w:p>
       <w:pPr>
-        <w:pStyle w:val="Puesto"/>
+        <w:pStyle w:val="Ttulo"/>
       </w:pPr>
       <w:r>
         <w:t>¿Qué es IAssistant18?</w:t>
@@ -711,7 +722,7 @@
     <w:p/>
     <w:p>
       <w:pPr>
-        <w:pStyle w:val="Puesto"/>
+        <w:pStyle w:val="Ttulo"/>
       </w:pPr>
       <w:r>
         <w:t>¿Qué acciones cumple IAssistant18?</w:t>
@@ -783,7 +794,7 @@
     <w:p/>
     <w:p>
       <w:pPr>
-        <w:pStyle w:val="Puesto"/>
+        <w:pStyle w:val="Ttulo"/>
         <w:numPr>
           <w:ilvl w:val="0"/>
           <w:numId w:val="2"/>
@@ -797,7 +808,7 @@
     <w:p/>
     <w:p>
       <w:pPr>
-        <w:pStyle w:val="Puesto"/>
+        <w:pStyle w:val="Ttulo"/>
       </w:pPr>
       <w:r>
         <w:t>Android Studio</w:t>
@@ -841,7 +852,7 @@
                     <pic:cNvPicPr/>
                   </pic:nvPicPr>
                   <pic:blipFill>
-                    <a:blip r:embed="rId7"/>
+                    <a:blip r:embed="rId9"/>
                     <a:stretch>
                       <a:fillRect/>
                     </a:stretch>
@@ -864,7 +875,7 @@
     </w:p>
     <w:p>
       <w:pPr>
-        <w:pStyle w:val="Puesto"/>
+        <w:pStyle w:val="Ttulo"/>
       </w:pPr>
       <w:r>
         <w:lastRenderedPageBreak/>
@@ -897,7 +908,7 @@
                     <pic:cNvPicPr/>
                   </pic:nvPicPr>
                   <pic:blipFill>
-                    <a:blip r:embed="rId8"/>
+                    <a:blip r:embed="rId10"/>
                     <a:stretch>
                       <a:fillRect/>
                     </a:stretch>
@@ -1048,7 +1059,7 @@
     </w:p>
     <w:p>
       <w:pPr>
-        <w:pStyle w:val="Puesto"/>
+        <w:pStyle w:val="Ttulo"/>
       </w:pPr>
       <w:r>
         <w:t>Values</w:t>
@@ -1124,7 +1135,7 @@
                     <pic:cNvPicPr/>
                   </pic:nvPicPr>
                   <pic:blipFill>
-                    <a:blip r:embed="rId9"/>
+                    <a:blip r:embed="rId11"/>
                     <a:stretch>
                       <a:fillRect/>
                     </a:stretch>
@@ -1188,7 +1199,7 @@
                     <pic:cNvPicPr/>
                   </pic:nvPicPr>
                   <pic:blipFill>
-                    <a:blip r:embed="rId10"/>
+                    <a:blip r:embed="rId12"/>
                     <a:stretch>
                       <a:fillRect/>
                     </a:stretch>
@@ -1246,7 +1257,7 @@
                     <pic:cNvPicPr/>
                   </pic:nvPicPr>
                   <pic:blipFill>
-                    <a:blip r:embed="rId11"/>
+                    <a:blip r:embed="rId13"/>
                     <a:stretch>
                       <a:fillRect/>
                     </a:stretch>
@@ -1269,7 +1280,7 @@
     </w:p>
     <w:p>
       <w:pPr>
-        <w:pStyle w:val="Puesto"/>
+        <w:pStyle w:val="Ttulo"/>
       </w:pPr>
       <w:r>
         <w:t>Drawable</w:t>
@@ -1304,7 +1315,7 @@
                     <pic:cNvPicPr/>
                   </pic:nvPicPr>
                   <pic:blipFill>
-                    <a:blip r:embed="rId12"/>
+                    <a:blip r:embed="rId14"/>
                     <a:stretch>
                       <a:fillRect/>
                     </a:stretch>
@@ -1328,7 +1339,7 @@
     <w:p/>
     <w:p>
       <w:pPr>
-        <w:pStyle w:val="Puesto"/>
+        <w:pStyle w:val="Ttulo"/>
       </w:pPr>
       <w:r>
         <w:lastRenderedPageBreak/>
@@ -1354,28 +1365,140 @@
       </w:r>
       <w:proofErr w:type="spellEnd"/>
       <w:r>
-        <w:t xml:space="preserve"> de la aplicación y 2 que representan a los agentes, cada </w:t>
-      </w:r>
-      <w:proofErr w:type="spellStart"/>
-      <w:r>
-        <w:t>layout</w:t>
-      </w:r>
-      <w:proofErr w:type="spellEnd"/>
-      <w:r>
-        <w:t xml:space="preserve"> ligado a una clase.</w:t>
-      </w:r>
-    </w:p>
-    <w:p>
-      <w:pPr>
-        <w:pStyle w:val="Puesto"/>
+        <w:t xml:space="preserve"> de la aplicación y 2 que representan a los agentes, cada layout ligado a una clase.</w:t>
+      </w:r>
+    </w:p>
+    <w:p>
+      <w:pPr>
+        <w:pStyle w:val="Ttulo"/>
         <w:numPr>
           <w:ilvl w:val="0"/>
           <w:numId w:val="8"/>
         </w:numPr>
       </w:pPr>
       <w:r>
+        <w:t>Splash</w:t>
+      </w:r>
+    </w:p>
+    <w:p>
+      <w:pPr>
+        <w:ind w:left="1287"/>
+      </w:pPr>
+      <w:r>
+        <w:rPr>
+          <w:noProof/>
+        </w:rPr>
+        <w:drawing>
+          <wp:inline distT="0" distB="0" distL="0" distR="0" wp14:anchorId="67649D89" wp14:editId="4B7E9610">
+            <wp:extent cx="4143375" cy="3381375"/>
+            <wp:effectExtent l="19050" t="0" r="28575" b="1952625"/>
+            <wp:docPr id="15" name="Imagen 15"/>
+            <wp:cNvGraphicFramePr>
+              <a:graphicFrameLocks xmlns:a="http://schemas.openxmlformats.org/drawingml/2006/main" noChangeAspect="1"/>
+            </wp:cNvGraphicFramePr>
+            <a:graphic xmlns:a="http://schemas.openxmlformats.org/drawingml/2006/main">
+              <a:graphicData uri="http://schemas.openxmlformats.org/drawingml/2006/picture">
+                <pic:pic xmlns:pic="http://schemas.openxmlformats.org/drawingml/2006/picture">
+                  <pic:nvPicPr>
+                    <pic:cNvPr id="1" name=""/>
+                    <pic:cNvPicPr/>
+                  </pic:nvPicPr>
+                  <pic:blipFill>
+                    <a:blip r:embed="rId15"/>
+                    <a:stretch>
+                      <a:fillRect/>
+                    </a:stretch>
+                  </pic:blipFill>
+                  <pic:spPr>
+                    <a:xfrm>
+                      <a:off x="0" y="0"/>
+                      <a:ext cx="4143375" cy="3381375"/>
+                    </a:xfrm>
+                    <a:prstGeom prst="rect">
+                      <a:avLst/>
+                    </a:prstGeom>
+                    <a:effectLst>
+                      <a:reflection blurRad="6350" stA="50000" endA="300" endPos="55500" dist="50800" dir="5400000" sy="-100000" algn="bl" rotWithShape="0"/>
+                    </a:effectLst>
+                  </pic:spPr>
+                </pic:pic>
+              </a:graphicData>
+            </a:graphic>
+          </wp:inline>
+        </w:drawing>
+      </w:r>
+    </w:p>
+    <w:p>
+      <w:pPr>
+        <w:ind w:left="1287"/>
+      </w:pPr>
+    </w:p>
+    <w:p>
+      <w:pPr>
+        <w:ind w:left="1287"/>
+      </w:pPr>
+      <w:proofErr w:type="spellStart"/>
+      <w:r>
+        <w:t>Codigos</w:t>
+      </w:r>
+      <w:proofErr w:type="spellEnd"/>
+      <w:r>
+        <w:t xml:space="preserve"> Externos</w:t>
+      </w:r>
+    </w:p>
+    <w:p>
+      <w:pPr>
+        <w:pStyle w:val="Prrafodelista"/>
+        <w:numPr>
+          <w:ilvl w:val="0"/>
+          <w:numId w:val="12"/>
+        </w:numPr>
+      </w:pPr>
+      <w:r>
+        <w:t>Utilice “HANDLER” y “</w:t>
+      </w:r>
+      <w:proofErr w:type="spellStart"/>
+      <w:r>
+        <w:t>Delay</w:t>
+      </w:r>
+      <w:proofErr w:type="spellEnd"/>
+      <w:r>
+        <w:t xml:space="preserve">” para manejar el tiempo que iba a estar activo el </w:t>
+      </w:r>
+      <w:proofErr w:type="spellStart"/>
+      <w:r>
+        <w:t>splash</w:t>
+      </w:r>
+      <w:proofErr w:type="spellEnd"/>
+      <w:r>
+        <w:t>.</w:t>
+      </w:r>
+    </w:p>
+    <w:p>
+      <w:pPr>
+        <w:ind w:left="1287"/>
+      </w:pPr>
+    </w:p>
+    <w:p>
+      <w:pPr>
+        <w:ind w:left="1287"/>
+      </w:pPr>
+    </w:p>
+    <w:p/>
+    <w:p>
+      <w:pPr>
+        <w:pStyle w:val="Ttulo"/>
+        <w:numPr>
+          <w:ilvl w:val="0"/>
+          <w:numId w:val="8"/>
+        </w:numPr>
+      </w:pPr>
+      <w:proofErr w:type="spellStart"/>
+      <w:r>
+        <w:lastRenderedPageBreak/>
         <w:t>Main</w:t>
       </w:r>
+      <w:proofErr w:type="spellEnd"/>
     </w:p>
     <w:p>
       <w:pPr>
@@ -1412,7 +1535,7 @@
                     <pic:cNvPicPr/>
                   </pic:nvPicPr>
                   <pic:blipFill>
-                    <a:blip r:embed="rId13">
+                    <a:blip r:embed="rId16">
                       <a:extLst>
                         <a:ext uri="{28A0092B-C50C-407E-A947-70E740481C1C}">
                           <a14:useLocalDpi xmlns:a14="http://schemas.microsoft.com/office/drawing/2010/main" val="0"/>
@@ -1461,8 +1584,42 @@
       <w:pPr>
         <w:pStyle w:val="Prrafodelista"/>
       </w:pPr>
-      <w:r>
-        <w:lastRenderedPageBreak/>
+    </w:p>
+    <w:p>
+      <w:pPr>
+        <w:pStyle w:val="Prrafodelista"/>
+      </w:pPr>
+    </w:p>
+    <w:p>
+      <w:pPr>
+        <w:pStyle w:val="Prrafodelista"/>
+      </w:pPr>
+    </w:p>
+    <w:p>
+      <w:pPr>
+        <w:pStyle w:val="Prrafodelista"/>
+      </w:pPr>
+    </w:p>
+    <w:p>
+      <w:pPr>
+        <w:pStyle w:val="Prrafodelista"/>
+      </w:pPr>
+    </w:p>
+    <w:p>
+      <w:pPr>
+        <w:pStyle w:val="Prrafodelista"/>
+      </w:pPr>
+    </w:p>
+    <w:p>
+      <w:pPr>
+        <w:pStyle w:val="Prrafodelista"/>
+      </w:pPr>
+    </w:p>
+    <w:p>
+      <w:pPr>
+        <w:pStyle w:val="Prrafodelista"/>
+      </w:pPr>
+      <w:r>
         <w:t>Código del Main</w:t>
       </w:r>
     </w:p>
@@ -1496,7 +1653,7 @@
                     <pic:cNvPicPr/>
                   </pic:nvPicPr>
                   <pic:blipFill>
-                    <a:blip r:embed="rId14"/>
+                    <a:blip r:embed="rId17"/>
                     <a:stretch>
                       <a:fillRect/>
                     </a:stretch>
@@ -1517,11 +1674,7 @@
         </w:drawing>
       </w:r>
     </w:p>
-    <w:p>
-      <w:pPr>
-        <w:pStyle w:val="Prrafodelista"/>
-      </w:pPr>
-    </w:p>
+    <w:p/>
     <w:p>
       <w:pPr>
         <w:pStyle w:val="Prrafodelista"/>
@@ -1553,7 +1706,15 @@
       </w:r>
       <w:proofErr w:type="spellEnd"/>
       <w:r>
-        <w:t xml:space="preserve"> en botones (Izzy y Jeffy)</w:t>
+        <w:t xml:space="preserve"> en botones (</w:t>
+      </w:r>
+      <w:proofErr w:type="spellStart"/>
+      <w:r>
+        <w:t>Izzy</w:t>
+      </w:r>
+      <w:proofErr w:type="spellEnd"/>
+      <w:r>
+        <w:t xml:space="preserve"> y Jeffy)</w:t>
       </w:r>
     </w:p>
     <w:p>
@@ -1605,10 +1766,9 @@
       </w:pPr>
     </w:p>
     <w:p/>
-    <w:p/>
-    <w:p>
-      <w:pPr>
-        <w:pStyle w:val="Puesto"/>
+    <w:p>
+      <w:pPr>
+        <w:pStyle w:val="Ttulo"/>
         <w:numPr>
           <w:ilvl w:val="0"/>
           <w:numId w:val="8"/>
@@ -1646,7 +1806,7 @@
                     <pic:cNvPicPr/>
                   </pic:nvPicPr>
                   <pic:blipFill>
-                    <a:blip r:embed="rId15">
+                    <a:blip r:embed="rId18">
                       <a:extLst>
                         <a:ext uri="{28A0092B-C50C-407E-A947-70E740481C1C}">
                           <a14:useLocalDpi xmlns:a14="http://schemas.microsoft.com/office/drawing/2010/main" val="0"/>
@@ -1691,8 +1851,13 @@
       </w:r>
       <w:proofErr w:type="spellEnd"/>
       <w:r>
-        <w:t xml:space="preserve"> de Jeffy</w:t>
-      </w:r>
+        <w:t xml:space="preserve"> de </w:t>
+      </w:r>
+      <w:proofErr w:type="spellStart"/>
+      <w:r>
+        <w:t>Jeffy</w:t>
+      </w:r>
+      <w:proofErr w:type="spellEnd"/>
     </w:p>
     <w:p>
       <w:pPr>
@@ -1736,7 +1901,7 @@
                     <pic:cNvPicPr/>
                   </pic:nvPicPr>
                   <pic:blipFill>
-                    <a:blip r:embed="rId16"/>
+                    <a:blip r:embed="rId19"/>
                     <a:stretch>
                       <a:fillRect/>
                     </a:stretch>
@@ -1770,17 +1935,12 @@
         <w:t xml:space="preserve">Esta función inicializa el servicio de la api de </w:t>
       </w:r>
       <w:proofErr w:type="spellStart"/>
-      <w:proofErr w:type="gramStart"/>
       <w:r>
         <w:t>dialogflow</w:t>
       </w:r>
       <w:proofErr w:type="spellEnd"/>
       <w:r>
-        <w:t>(</w:t>
-      </w:r>
-      <w:proofErr w:type="gramEnd"/>
-      <w:r>
-        <w:t xml:space="preserve">descrito </w:t>
+        <w:t xml:space="preserve">(descrito </w:t>
       </w:r>
       <w:proofErr w:type="spellStart"/>
       <w:r>
@@ -1830,7 +1990,7 @@
                     <pic:cNvPicPr/>
                   </pic:nvPicPr>
                   <pic:blipFill>
-                    <a:blip r:embed="rId17"/>
+                    <a:blip r:embed="rId20"/>
                     <a:stretch>
                       <a:fillRect/>
                     </a:stretch>
@@ -1890,15 +2050,7 @@
       </w:r>
       <w:proofErr w:type="spellEnd"/>
       <w:r>
-        <w:t xml:space="preserve"> que contiene el </w:t>
-      </w:r>
-      <w:proofErr w:type="spellStart"/>
-      <w:r>
-        <w:t>layout</w:t>
-      </w:r>
-      <w:proofErr w:type="spellEnd"/>
-      <w:r>
-        <w:t>, mientras la función “respuesta” acciona la función “</w:t>
+        <w:t xml:space="preserve"> que contiene el layout, mientras la función “respuesta” acciona la función “</w:t>
       </w:r>
       <w:proofErr w:type="spellStart"/>
       <w:r>
@@ -1980,7 +2132,7 @@
                     <pic:cNvPicPr/>
                   </pic:nvPicPr>
                   <pic:blipFill>
-                    <a:blip r:embed="rId18"/>
+                    <a:blip r:embed="rId21"/>
                     <a:stretch>
                       <a:fillRect/>
                     </a:stretch>
@@ -2025,15 +2177,7 @@
       </w:r>
       <w:proofErr w:type="spellEnd"/>
       <w:r>
-        <w:t xml:space="preserve">” trae varias </w:t>
-      </w:r>
-      <w:proofErr w:type="spellStart"/>
-      <w:r>
-        <w:t>subfunciones</w:t>
-      </w:r>
-      <w:proofErr w:type="spellEnd"/>
-      <w:r>
-        <w:t xml:space="preserve">, dentro de estas la </w:t>
+        <w:t xml:space="preserve">” trae varias subfunciones, dentro de estas la </w:t>
       </w:r>
       <w:proofErr w:type="spellStart"/>
       <w:r>
@@ -2085,7 +2229,7 @@
                     <pic:cNvPicPr/>
                   </pic:nvPicPr>
                   <pic:blipFill>
-                    <a:blip r:embed="rId19"/>
+                    <a:blip r:embed="rId22"/>
                     <a:stretch>
                       <a:fillRect/>
                     </a:stretch>
@@ -2133,8 +2277,13 @@
       </w:r>
       <w:proofErr w:type="spellEnd"/>
       <w:r>
-        <w:t xml:space="preserve"> de Jeffy</w:t>
-      </w:r>
+        <w:t xml:space="preserve"> de </w:t>
+      </w:r>
+      <w:proofErr w:type="spellStart"/>
+      <w:r>
+        <w:t>Jeffy</w:t>
+      </w:r>
+      <w:proofErr w:type="spellEnd"/>
     </w:p>
     <w:p>
       <w:pPr>
@@ -2161,7 +2310,7 @@
                     <pic:cNvPicPr/>
                   </pic:nvPicPr>
                   <pic:blipFill>
-                    <a:blip r:embed="rId20"/>
+                    <a:blip r:embed="rId23"/>
                     <a:stretch>
                       <a:fillRect/>
                     </a:stretch>
@@ -2184,7 +2333,7 @@
     </w:p>
     <w:p>
       <w:pPr>
-        <w:pStyle w:val="Puesto"/>
+        <w:pStyle w:val="Ttulo"/>
         <w:numPr>
           <w:ilvl w:val="0"/>
           <w:numId w:val="8"/>
@@ -2223,7 +2372,7 @@
                     <pic:cNvPicPr/>
                   </pic:nvPicPr>
                   <pic:blipFill>
-                    <a:blip r:embed="rId21">
+                    <a:blip r:embed="rId24">
                       <a:extLst>
                         <a:ext uri="{28A0092B-C50C-407E-A947-70E740481C1C}">
                           <a14:useLocalDpi xmlns:a14="http://schemas.microsoft.com/office/drawing/2010/main" val="0"/>
@@ -2327,7 +2476,7 @@
                     <pic:cNvPicPr/>
                   </pic:nvPicPr>
                   <pic:blipFill>
-                    <a:blip r:embed="rId22"/>
+                    <a:blip r:embed="rId25"/>
                     <a:stretch>
                       <a:fillRect/>
                     </a:stretch>
@@ -2362,17 +2511,12 @@
         <w:t xml:space="preserve">Esta función inicializa el servicio de la api de </w:t>
       </w:r>
       <w:proofErr w:type="spellStart"/>
-      <w:proofErr w:type="gramStart"/>
       <w:r>
         <w:t>dialogflow</w:t>
       </w:r>
       <w:proofErr w:type="spellEnd"/>
       <w:r>
-        <w:t>(</w:t>
-      </w:r>
-      <w:proofErr w:type="gramEnd"/>
-      <w:r>
-        <w:t xml:space="preserve">descrito </w:t>
+        <w:t xml:space="preserve">(descrito </w:t>
       </w:r>
       <w:proofErr w:type="spellStart"/>
       <w:r>
@@ -2388,18 +2532,7 @@
       </w:r>
       <w:proofErr w:type="spellEnd"/>
       <w:r>
-        <w:t xml:space="preserve"> para que comience a </w:t>
-      </w:r>
-      <w:r>
-        <w:t xml:space="preserve">escuchar lo que el usuario dice, también viene el </w:t>
-      </w:r>
-      <w:proofErr w:type="spellStart"/>
-      <w:r>
-        <w:t>token</w:t>
-      </w:r>
-      <w:proofErr w:type="spellEnd"/>
-      <w:r>
-        <w:t xml:space="preserve"> de acceso que nos da </w:t>
+        <w:t xml:space="preserve"> para que comience a escuchar lo que el usuario dice, también viene el token de acceso que nos da </w:t>
       </w:r>
       <w:proofErr w:type="spellStart"/>
       <w:r>
@@ -2432,7 +2565,7 @@
                     <pic:cNvPicPr/>
                   </pic:nvPicPr>
                   <pic:blipFill>
-                    <a:blip r:embed="rId23"/>
+                    <a:blip r:embed="rId26"/>
                     <a:stretch>
                       <a:fillRect/>
                     </a:stretch>
@@ -2494,15 +2627,7 @@
       </w:r>
       <w:proofErr w:type="spellEnd"/>
       <w:r>
-        <w:t xml:space="preserve"> que contiene el </w:t>
-      </w:r>
-      <w:proofErr w:type="spellStart"/>
-      <w:r>
-        <w:t>layout</w:t>
-      </w:r>
-      <w:proofErr w:type="spellEnd"/>
-      <w:r>
-        <w:t>, mientras la función “respuesta” acciona la función “</w:t>
+        <w:t xml:space="preserve"> que contiene el layout, mientras la función “respuesta” acciona la función “</w:t>
       </w:r>
       <w:proofErr w:type="spellStart"/>
       <w:r>
@@ -2510,10 +2635,7 @@
       </w:r>
       <w:proofErr w:type="spellEnd"/>
       <w:r>
-        <w:t xml:space="preserve">” del servicio AI, que interpreta el texto y literalmente lo habla, </w:t>
-      </w:r>
-      <w:r>
-        <w:t>para que el usuario lo escuche.</w:t>
+        <w:t>” del servicio AI, que interpreta el texto y literalmente lo habla, para que el usuario lo escuche.</w:t>
       </w:r>
     </w:p>
     <w:p>
@@ -2563,7 +2685,7 @@
                     <pic:cNvPicPr/>
                   </pic:nvPicPr>
                   <pic:blipFill>
-                    <a:blip r:embed="rId24"/>
+                    <a:blip r:embed="rId27"/>
                     <a:stretch>
                       <a:fillRect/>
                     </a:stretch>
@@ -2598,15 +2720,7 @@
       </w:r>
       <w:proofErr w:type="spellEnd"/>
       <w:r>
-        <w:t xml:space="preserve">” trae varias </w:t>
-      </w:r>
-      <w:proofErr w:type="spellStart"/>
-      <w:r>
-        <w:t>subfunciones</w:t>
-      </w:r>
-      <w:proofErr w:type="spellEnd"/>
-      <w:r>
-        <w:t xml:space="preserve">, dentro de estas la </w:t>
+        <w:t xml:space="preserve">” trae varias subfunciones, dentro de estas la </w:t>
       </w:r>
       <w:proofErr w:type="spellStart"/>
       <w:r>
@@ -2658,7 +2772,7 @@
                     <pic:cNvPicPr/>
                   </pic:nvPicPr>
                   <pic:blipFill>
-                    <a:blip r:embed="rId25"/>
+                    <a:blip r:embed="rId28"/>
                     <a:stretch>
                       <a:fillRect/>
                     </a:stretch>
@@ -2693,8 +2807,13 @@
       </w:r>
       <w:proofErr w:type="spellEnd"/>
       <w:r>
-        <w:t xml:space="preserve"> de Jeffy</w:t>
-      </w:r>
+        <w:t xml:space="preserve"> de </w:t>
+      </w:r>
+      <w:proofErr w:type="spellStart"/>
+      <w:r>
+        <w:t>Jeffy</w:t>
+      </w:r>
+      <w:proofErr w:type="spellEnd"/>
     </w:p>
     <w:p>
       <w:pPr>
@@ -2721,7 +2840,7 @@
                     <pic:cNvPicPr/>
                   </pic:nvPicPr>
                   <pic:blipFill>
-                    <a:blip r:embed="rId26"/>
+                    <a:blip r:embed="rId29"/>
                     <a:stretch>
                       <a:fillRect/>
                     </a:stretch>
@@ -2759,7 +2878,7 @@
     </w:p>
     <w:p>
       <w:pPr>
-        <w:pStyle w:val="Puesto"/>
+        <w:pStyle w:val="Ttulo"/>
         <w:numPr>
           <w:ilvl w:val="0"/>
           <w:numId w:val="8"/>
@@ -2844,7 +2963,7 @@
                     <pic:cNvPicPr/>
                   </pic:nvPicPr>
                   <pic:blipFill>
-                    <a:blip r:embed="rId27"/>
+                    <a:blip r:embed="rId30"/>
                     <a:stretch>
                       <a:fillRect/>
                     </a:stretch>
@@ -2868,7 +2987,7 @@
     <w:p/>
     <w:p>
       <w:pPr>
-        <w:pStyle w:val="Puesto"/>
+        <w:pStyle w:val="Ttulo"/>
         <w:numPr>
           <w:ilvl w:val="0"/>
           <w:numId w:val="8"/>
@@ -2953,7 +3072,7 @@
                     <pic:cNvPicPr/>
                   </pic:nvPicPr>
                   <pic:blipFill>
-                    <a:blip r:embed="rId28"/>
+                    <a:blip r:embed="rId31"/>
                     <a:stretch>
                       <a:fillRect/>
                     </a:stretch>
@@ -2977,22 +3096,262 @@
     <w:p/>
     <w:p/>
     <w:p/>
-    <w:p>
-      <w:pPr>
-        <w:pStyle w:val="Puesto"/>
+    <w:p/>
+    <w:p>
+      <w:pPr>
+        <w:pStyle w:val="Ttulo"/>
+        <w:numPr>
+          <w:ilvl w:val="0"/>
+          <w:numId w:val="8"/>
+        </w:numPr>
+      </w:pPr>
+      <w:proofErr w:type="spellStart"/>
+      <w:r>
+        <w:t>Codigos</w:t>
+      </w:r>
+      <w:proofErr w:type="spellEnd"/>
+      <w:r>
+        <w:t xml:space="preserve"> de base de datos</w:t>
+      </w:r>
+    </w:p>
+    <w:p/>
+    <w:p>
+      <w:r>
+        <w:t>En general:</w:t>
+      </w:r>
+    </w:p>
+    <w:p>
+      <w:r>
+        <w:rPr>
+          <w:noProof/>
+        </w:rPr>
+        <w:drawing>
+          <wp:inline distT="0" distB="0" distL="0" distR="0" wp14:anchorId="7F1ED76B" wp14:editId="3F1E1FFB">
+            <wp:extent cx="5400040" cy="530225"/>
+            <wp:effectExtent l="0" t="0" r="0" b="3175"/>
+            <wp:docPr id="28" name="Imagen 28"/>
+            <wp:cNvGraphicFramePr>
+              <a:graphicFrameLocks xmlns:a="http://schemas.openxmlformats.org/drawingml/2006/main" noChangeAspect="1"/>
+            </wp:cNvGraphicFramePr>
+            <a:graphic xmlns:a="http://schemas.openxmlformats.org/drawingml/2006/main">
+              <a:graphicData uri="http://schemas.openxmlformats.org/drawingml/2006/picture">
+                <pic:pic xmlns:pic="http://schemas.openxmlformats.org/drawingml/2006/picture">
+                  <pic:nvPicPr>
+                    <pic:cNvPr id="1" name=""/>
+                    <pic:cNvPicPr/>
+                  </pic:nvPicPr>
+                  <pic:blipFill>
+                    <a:blip r:embed="rId32"/>
+                    <a:stretch>
+                      <a:fillRect/>
+                    </a:stretch>
+                  </pic:blipFill>
+                  <pic:spPr>
+                    <a:xfrm>
+                      <a:off x="0" y="0"/>
+                      <a:ext cx="5400040" cy="530225"/>
+                    </a:xfrm>
+                    <a:prstGeom prst="rect">
+                      <a:avLst/>
+                    </a:prstGeom>
+                  </pic:spPr>
+                </pic:pic>
+              </a:graphicData>
+            </a:graphic>
+          </wp:inline>
+        </w:drawing>
+      </w:r>
+    </w:p>
+    <w:p>
+      <w:r>
+        <w:rPr>
+          <w:noProof/>
+        </w:rPr>
+        <w:drawing>
+          <wp:inline distT="0" distB="0" distL="0" distR="0" wp14:anchorId="09129F3D" wp14:editId="45C5493A">
+            <wp:extent cx="5400040" cy="862330"/>
+            <wp:effectExtent l="0" t="0" r="0" b="0"/>
+            <wp:docPr id="30" name="Imagen 30"/>
+            <wp:cNvGraphicFramePr>
+              <a:graphicFrameLocks xmlns:a="http://schemas.openxmlformats.org/drawingml/2006/main" noChangeAspect="1"/>
+            </wp:cNvGraphicFramePr>
+            <a:graphic xmlns:a="http://schemas.openxmlformats.org/drawingml/2006/main">
+              <a:graphicData uri="http://schemas.openxmlformats.org/drawingml/2006/picture">
+                <pic:pic xmlns:pic="http://schemas.openxmlformats.org/drawingml/2006/picture">
+                  <pic:nvPicPr>
+                    <pic:cNvPr id="1" name=""/>
+                    <pic:cNvPicPr/>
+                  </pic:nvPicPr>
+                  <pic:blipFill>
+                    <a:blip r:embed="rId33"/>
+                    <a:stretch>
+                      <a:fillRect/>
+                    </a:stretch>
+                  </pic:blipFill>
+                  <pic:spPr>
+                    <a:xfrm>
+                      <a:off x="0" y="0"/>
+                      <a:ext cx="5400040" cy="862330"/>
+                    </a:xfrm>
+                    <a:prstGeom prst="rect">
+                      <a:avLst/>
+                    </a:prstGeom>
+                  </pic:spPr>
+                </pic:pic>
+              </a:graphicData>
+            </a:graphic>
+          </wp:inline>
+        </w:drawing>
+      </w:r>
+    </w:p>
+    <w:p>
+      <w:r>
+        <w:rPr>
+          <w:noProof/>
+        </w:rPr>
+        <w:drawing>
+          <wp:inline distT="0" distB="0" distL="0" distR="0" wp14:anchorId="452631F6" wp14:editId="226F903C">
+            <wp:extent cx="5400040" cy="868680"/>
+            <wp:effectExtent l="0" t="0" r="0" b="7620"/>
+            <wp:docPr id="31" name="Imagen 31"/>
+            <wp:cNvGraphicFramePr>
+              <a:graphicFrameLocks xmlns:a="http://schemas.openxmlformats.org/drawingml/2006/main" noChangeAspect="1"/>
+            </wp:cNvGraphicFramePr>
+            <a:graphic xmlns:a="http://schemas.openxmlformats.org/drawingml/2006/main">
+              <a:graphicData uri="http://schemas.openxmlformats.org/drawingml/2006/picture">
+                <pic:pic xmlns:pic="http://schemas.openxmlformats.org/drawingml/2006/picture">
+                  <pic:nvPicPr>
+                    <pic:cNvPr id="1" name=""/>
+                    <pic:cNvPicPr/>
+                  </pic:nvPicPr>
+                  <pic:blipFill>
+                    <a:blip r:embed="rId34"/>
+                    <a:stretch>
+                      <a:fillRect/>
+                    </a:stretch>
+                  </pic:blipFill>
+                  <pic:spPr>
+                    <a:xfrm>
+                      <a:off x="0" y="0"/>
+                      <a:ext cx="5400040" cy="868680"/>
+                    </a:xfrm>
+                    <a:prstGeom prst="rect">
+                      <a:avLst/>
+                    </a:prstGeom>
+                  </pic:spPr>
+                </pic:pic>
+              </a:graphicData>
+            </a:graphic>
+          </wp:inline>
+        </w:drawing>
+      </w:r>
+    </w:p>
+    <w:p>
+      <w:r>
+        <w:rPr>
+          <w:noProof/>
+        </w:rPr>
+        <w:drawing>
+          <wp:inline distT="0" distB="0" distL="0" distR="0" wp14:anchorId="01803A28" wp14:editId="3341E0BB">
+            <wp:extent cx="5400040" cy="967740"/>
+            <wp:effectExtent l="0" t="0" r="0" b="3810"/>
+            <wp:docPr id="96" name="Imagen 96"/>
+            <wp:cNvGraphicFramePr>
+              <a:graphicFrameLocks xmlns:a="http://schemas.openxmlformats.org/drawingml/2006/main" noChangeAspect="1"/>
+            </wp:cNvGraphicFramePr>
+            <a:graphic xmlns:a="http://schemas.openxmlformats.org/drawingml/2006/main">
+              <a:graphicData uri="http://schemas.openxmlformats.org/drawingml/2006/picture">
+                <pic:pic xmlns:pic="http://schemas.openxmlformats.org/drawingml/2006/picture">
+                  <pic:nvPicPr>
+                    <pic:cNvPr id="1" name=""/>
+                    <pic:cNvPicPr/>
+                  </pic:nvPicPr>
+                  <pic:blipFill>
+                    <a:blip r:embed="rId35"/>
+                    <a:stretch>
+                      <a:fillRect/>
+                    </a:stretch>
+                  </pic:blipFill>
+                  <pic:spPr>
+                    <a:xfrm>
+                      <a:off x="0" y="0"/>
+                      <a:ext cx="5400040" cy="967740"/>
+                    </a:xfrm>
+                    <a:prstGeom prst="rect">
+                      <a:avLst/>
+                    </a:prstGeom>
+                  </pic:spPr>
+                </pic:pic>
+              </a:graphicData>
+            </a:graphic>
+          </wp:inline>
+        </w:drawing>
+      </w:r>
+    </w:p>
+    <w:p>
+      <w:pPr>
+        <w:pStyle w:val="Prrafodelista"/>
+        <w:numPr>
+          <w:ilvl w:val="0"/>
+          <w:numId w:val="12"/>
+        </w:numPr>
+      </w:pPr>
+      <w:r>
+        <w:t xml:space="preserve">Cada clase tiene </w:t>
+      </w:r>
+      <w:proofErr w:type="spellStart"/>
+      <w:r>
+        <w:t>contructores</w:t>
+      </w:r>
+      <w:proofErr w:type="spellEnd"/>
+      <w:r>
+        <w:t xml:space="preserve"> que luego son llamados en las clases </w:t>
+      </w:r>
+      <w:proofErr w:type="spellStart"/>
+      <w:r>
+        <w:t>utlizadas</w:t>
+      </w:r>
+      <w:proofErr w:type="spellEnd"/>
+      <w:r>
+        <w:t xml:space="preserve">, tienen implementación </w:t>
+      </w:r>
+      <w:proofErr w:type="spellStart"/>
+      <w:r>
+        <w:t>Firebase</w:t>
+      </w:r>
+      <w:proofErr w:type="spellEnd"/>
+      <w:r>
+        <w:t>.</w:t>
+      </w:r>
+    </w:p>
+    <w:p/>
+    <w:p/>
+    <w:p/>
+    <w:p/>
+    <w:p/>
+    <w:p/>
+    <w:p/>
+    <w:p/>
+    <w:p/>
+    <w:p/>
+    <w:p/>
+    <w:p>
+      <w:pPr>
+        <w:pStyle w:val="Ttulo"/>
         <w:numPr>
           <w:ilvl w:val="0"/>
           <w:numId w:val="2"/>
         </w:numPr>
       </w:pPr>
       <w:r>
+        <w:lastRenderedPageBreak/>
         <w:t>Software extra utilizado</w:t>
       </w:r>
     </w:p>
     <w:p/>
     <w:p>
       <w:pPr>
-        <w:pStyle w:val="Puesto"/>
+        <w:pStyle w:val="Ttulo"/>
         <w:numPr>
           <w:ilvl w:val="0"/>
           <w:numId w:val="11"/>
@@ -3004,15 +3363,7 @@
     </w:p>
     <w:p>
       <w:r>
-        <w:t xml:space="preserve">Es una API de google, la cual nos facilita la creación y entrenamiento de agentes virtuales, dándonos la posibilidad de integrar estos a varias plataformas de desarrollo de software, en mi caso Android Studio, la API nos comparte un </w:t>
-      </w:r>
-      <w:proofErr w:type="spellStart"/>
-      <w:r>
-        <w:t>token</w:t>
-      </w:r>
-      <w:proofErr w:type="spellEnd"/>
-      <w:r>
-        <w:t xml:space="preserve"> de acceso, y nos da la posibilidad de utilizar otros elementos como los </w:t>
+        <w:t xml:space="preserve">Es una API de google, la cual nos facilita la creación y entrenamiento de agentes virtuales, dándonos la posibilidad de integrar estos a varias plataformas de desarrollo de software, en mi caso Android Studio, la API nos comparte un token de acceso, y nos da la posibilidad de utilizar otros elementos como los </w:t>
       </w:r>
       <w:proofErr w:type="spellStart"/>
       <w:r>
@@ -3051,7 +3402,7 @@
                     <pic:cNvPicPr/>
                   </pic:nvPicPr>
                   <pic:blipFill>
-                    <a:blip r:embed="rId29"/>
+                    <a:blip r:embed="rId36"/>
                     <a:stretch>
                       <a:fillRect/>
                     </a:stretch>
@@ -3099,7 +3450,7 @@
                     <pic:cNvPicPr/>
                   </pic:nvPicPr>
                   <pic:blipFill>
-                    <a:blip r:embed="rId30"/>
+                    <a:blip r:embed="rId37"/>
                     <a:stretch>
                       <a:fillRect/>
                     </a:stretch>
@@ -3162,7 +3513,7 @@
     </w:p>
     <w:p>
       <w:pPr>
-        <w:pStyle w:val="Puesto"/>
+        <w:pStyle w:val="Ttulo"/>
         <w:numPr>
           <w:ilvl w:val="0"/>
           <w:numId w:val="11"/>
@@ -3186,7 +3537,7 @@
     </w:p>
     <w:p>
       <w:pPr>
-        <w:pStyle w:val="Puesto"/>
+        <w:pStyle w:val="Ttulo"/>
         <w:numPr>
           <w:ilvl w:val="0"/>
           <w:numId w:val="11"/>
@@ -3270,7 +3621,7 @@
                     <pic:cNvPicPr/>
                   </pic:nvPicPr>
                   <pic:blipFill>
-                    <a:blip r:embed="rId31"/>
+                    <a:blip r:embed="rId38"/>
                     <a:stretch>
                       <a:fillRect/>
                     </a:stretch>
@@ -3291,10 +3642,339 @@
         </w:drawing>
       </w:r>
     </w:p>
+    <w:p>
+      <w:pPr>
+        <w:pStyle w:val="Ttulo"/>
+        <w:numPr>
+          <w:ilvl w:val="0"/>
+          <w:numId w:val="11"/>
+        </w:numPr>
+      </w:pPr>
+      <w:proofErr w:type="spellStart"/>
+      <w:r>
+        <w:lastRenderedPageBreak/>
+        <w:t>Firebase</w:t>
+      </w:r>
+      <w:proofErr w:type="spellEnd"/>
+    </w:p>
     <w:p/>
     <w:p>
-      <w:bookmarkStart w:id="0" w:name="_GoBack"/>
-      <w:bookmarkEnd w:id="0"/>
+      <w:proofErr w:type="spellStart"/>
+      <w:r>
+        <w:t>Firebase</w:t>
+      </w:r>
+      <w:proofErr w:type="spellEnd"/>
+      <w:r>
+        <w:t xml:space="preserve"> es una API de Google que </w:t>
+      </w:r>
+      <w:proofErr w:type="spellStart"/>
+      <w:r>
+        <w:t>tra</w:t>
+      </w:r>
+      <w:proofErr w:type="spellEnd"/>
+      <w:r>
+        <w:t xml:space="preserve"> una dependencia llamada </w:t>
+      </w:r>
+      <w:proofErr w:type="spellStart"/>
+      <w:r>
+        <w:t>Database</w:t>
+      </w:r>
+      <w:proofErr w:type="spellEnd"/>
+      <w:r>
+        <w:t xml:space="preserve"> en la</w:t>
+      </w:r>
+      <w:r>
+        <w:t xml:space="preserve"> cual hay 2 opciones, yo opte por Real Time </w:t>
+      </w:r>
+      <w:proofErr w:type="spellStart"/>
+      <w:r>
+        <w:t>DataBase</w:t>
+      </w:r>
+      <w:proofErr w:type="spellEnd"/>
+      <w:r>
+        <w:t>, porque ofrece actualizaciones de datos en tiempo real.</w:t>
+      </w:r>
+    </w:p>
+    <w:p>
+      <w:pPr>
+        <w:jc w:val="center"/>
+      </w:pPr>
+      <w:r>
+        <w:rPr>
+          <w:noProof/>
+        </w:rPr>
+        <w:drawing>
+          <wp:inline distT="0" distB="0" distL="0" distR="0" wp14:anchorId="26DFFEB7" wp14:editId="7A3B7D55">
+            <wp:extent cx="4838700" cy="3724275"/>
+            <wp:effectExtent l="0" t="0" r="0" b="9525"/>
+            <wp:docPr id="97" name="Imagen 97"/>
+            <wp:cNvGraphicFramePr>
+              <a:graphicFrameLocks xmlns:a="http://schemas.openxmlformats.org/drawingml/2006/main" noChangeAspect="1"/>
+            </wp:cNvGraphicFramePr>
+            <a:graphic xmlns:a="http://schemas.openxmlformats.org/drawingml/2006/main">
+              <a:graphicData uri="http://schemas.openxmlformats.org/drawingml/2006/picture">
+                <pic:pic xmlns:pic="http://schemas.openxmlformats.org/drawingml/2006/picture">
+                  <pic:nvPicPr>
+                    <pic:cNvPr id="1" name=""/>
+                    <pic:cNvPicPr/>
+                  </pic:nvPicPr>
+                  <pic:blipFill>
+                    <a:blip r:embed="rId39"/>
+                    <a:stretch>
+                      <a:fillRect/>
+                    </a:stretch>
+                  </pic:blipFill>
+                  <pic:spPr>
+                    <a:xfrm>
+                      <a:off x="0" y="0"/>
+                      <a:ext cx="4838700" cy="3724275"/>
+                    </a:xfrm>
+                    <a:prstGeom prst="rect">
+                      <a:avLst/>
+                    </a:prstGeom>
+                  </pic:spPr>
+                </pic:pic>
+              </a:graphicData>
+            </a:graphic>
+          </wp:inline>
+        </w:drawing>
+      </w:r>
+    </w:p>
+    <w:p>
+      <w:r>
+        <w:t>Para implementarlo se debe conectar la API a nuestra aplicación:</w:t>
+      </w:r>
+    </w:p>
+    <w:p>
+      <w:pPr>
+        <w:pStyle w:val="Prrafodelista"/>
+        <w:numPr>
+          <w:ilvl w:val="0"/>
+          <w:numId w:val="12"/>
+        </w:numPr>
+      </w:pPr>
+      <w:r>
+        <w:t>Ponemos el nombre de nuestro paquete</w:t>
+      </w:r>
+    </w:p>
+    <w:p>
+      <w:pPr>
+        <w:pStyle w:val="Prrafodelista"/>
+        <w:numPr>
+          <w:ilvl w:val="0"/>
+          <w:numId w:val="12"/>
+        </w:numPr>
+      </w:pPr>
+      <w:r>
+        <w:t xml:space="preserve">Descargamos un archivo </w:t>
+      </w:r>
+      <w:proofErr w:type="spellStart"/>
+      <w:r>
+        <w:t>json</w:t>
+      </w:r>
+      <w:proofErr w:type="spellEnd"/>
+    </w:p>
+    <w:p>
+      <w:pPr>
+        <w:pStyle w:val="Prrafodelista"/>
+        <w:ind w:left="2007"/>
+      </w:pPr>
+      <w:r>
+        <w:rPr>
+          <w:noProof/>
+        </w:rPr>
+        <w:drawing>
+          <wp:inline distT="0" distB="0" distL="0" distR="0" wp14:anchorId="57441153" wp14:editId="69598946">
+            <wp:extent cx="2105025" cy="2200275"/>
+            <wp:effectExtent l="0" t="0" r="9525" b="9525"/>
+            <wp:docPr id="98" name="Imagen 98"/>
+            <wp:cNvGraphicFramePr>
+              <a:graphicFrameLocks xmlns:a="http://schemas.openxmlformats.org/drawingml/2006/main" noChangeAspect="1"/>
+            </wp:cNvGraphicFramePr>
+            <a:graphic xmlns:a="http://schemas.openxmlformats.org/drawingml/2006/main">
+              <a:graphicData uri="http://schemas.openxmlformats.org/drawingml/2006/picture">
+                <pic:pic xmlns:pic="http://schemas.openxmlformats.org/drawingml/2006/picture">
+                  <pic:nvPicPr>
+                    <pic:cNvPr id="1" name=""/>
+                    <pic:cNvPicPr/>
+                  </pic:nvPicPr>
+                  <pic:blipFill>
+                    <a:blip r:embed="rId40"/>
+                    <a:stretch>
+                      <a:fillRect/>
+                    </a:stretch>
+                  </pic:blipFill>
+                  <pic:spPr>
+                    <a:xfrm>
+                      <a:off x="0" y="0"/>
+                      <a:ext cx="2105025" cy="2200275"/>
+                    </a:xfrm>
+                    <a:prstGeom prst="rect">
+                      <a:avLst/>
+                    </a:prstGeom>
+                  </pic:spPr>
+                </pic:pic>
+              </a:graphicData>
+            </a:graphic>
+          </wp:inline>
+        </w:drawing>
+      </w:r>
+    </w:p>
+    <w:p>
+      <w:pPr>
+        <w:pStyle w:val="Prrafodelista"/>
+        <w:ind w:left="2007"/>
+      </w:pPr>
+    </w:p>
+    <w:p>
+      <w:pPr>
+        <w:pStyle w:val="Prrafodelista"/>
+        <w:ind w:left="2007"/>
+      </w:pPr>
+    </w:p>
+    <w:p>
+      <w:pPr>
+        <w:pStyle w:val="Prrafodelista"/>
+        <w:ind w:left="2007"/>
+      </w:pPr>
+    </w:p>
+    <w:p>
+      <w:pPr>
+        <w:pStyle w:val="Prrafodelista"/>
+        <w:ind w:left="2007"/>
+      </w:pPr>
+    </w:p>
+    <w:p>
+      <w:pPr>
+        <w:pStyle w:val="Prrafodelista"/>
+        <w:ind w:left="851"/>
+      </w:pPr>
+    </w:p>
+    <w:p>
+      <w:pPr>
+        <w:pStyle w:val="Prrafodelista"/>
+        <w:ind w:left="284"/>
+      </w:pPr>
+    </w:p>
+    <w:p>
+      <w:pPr>
+        <w:pStyle w:val="Prrafodelista"/>
+        <w:numPr>
+          <w:ilvl w:val="0"/>
+          <w:numId w:val="12"/>
+        </w:numPr>
+        <w:ind w:left="284"/>
+      </w:pPr>
+      <w:r>
+        <w:t xml:space="preserve">Procedemos a implementar en el </w:t>
+      </w:r>
+      <w:proofErr w:type="spellStart"/>
+      <w:r>
+        <w:t>gradle</w:t>
+      </w:r>
+      <w:proofErr w:type="spellEnd"/>
+    </w:p>
+    <w:p>
+      <w:pPr>
+        <w:pStyle w:val="Prrafodelista"/>
+        <w:ind w:left="284"/>
+      </w:pPr>
+      <w:r>
+        <w:rPr>
+          <w:noProof/>
+        </w:rPr>
+        <w:drawing>
+          <wp:inline distT="0" distB="0" distL="0" distR="0" wp14:anchorId="2AF42064" wp14:editId="728B6D9F">
+            <wp:extent cx="5400040" cy="678815"/>
+            <wp:effectExtent l="0" t="0" r="0" b="6985"/>
+            <wp:docPr id="99" name="Imagen 99"/>
+            <wp:cNvGraphicFramePr>
+              <a:graphicFrameLocks xmlns:a="http://schemas.openxmlformats.org/drawingml/2006/main" noChangeAspect="1"/>
+            </wp:cNvGraphicFramePr>
+            <a:graphic xmlns:a="http://schemas.openxmlformats.org/drawingml/2006/main">
+              <a:graphicData uri="http://schemas.openxmlformats.org/drawingml/2006/picture">
+                <pic:pic xmlns:pic="http://schemas.openxmlformats.org/drawingml/2006/picture">
+                  <pic:nvPicPr>
+                    <pic:cNvPr id="1" name=""/>
+                    <pic:cNvPicPr/>
+                  </pic:nvPicPr>
+                  <pic:blipFill>
+                    <a:blip r:embed="rId41"/>
+                    <a:stretch>
+                      <a:fillRect/>
+                    </a:stretch>
+                  </pic:blipFill>
+                  <pic:spPr>
+                    <a:xfrm>
+                      <a:off x="0" y="0"/>
+                      <a:ext cx="5400040" cy="678815"/>
+                    </a:xfrm>
+                    <a:prstGeom prst="rect">
+                      <a:avLst/>
+                    </a:prstGeom>
+                  </pic:spPr>
+                </pic:pic>
+              </a:graphicData>
+            </a:graphic>
+          </wp:inline>
+        </w:drawing>
+      </w:r>
+    </w:p>
+    <w:p>
+      <w:pPr>
+        <w:pStyle w:val="Prrafodelista"/>
+        <w:ind w:left="284"/>
+      </w:pPr>
+      <w:r>
+        <w:rPr>
+          <w:noProof/>
+        </w:rPr>
+        <w:drawing>
+          <wp:inline distT="0" distB="0" distL="0" distR="0" wp14:anchorId="69F97009" wp14:editId="214BEC1A">
+            <wp:extent cx="5400040" cy="1381760"/>
+            <wp:effectExtent l="0" t="0" r="0" b="8890"/>
+            <wp:docPr id="100" name="Imagen 100"/>
+            <wp:cNvGraphicFramePr>
+              <a:graphicFrameLocks xmlns:a="http://schemas.openxmlformats.org/drawingml/2006/main" noChangeAspect="1"/>
+            </wp:cNvGraphicFramePr>
+            <a:graphic xmlns:a="http://schemas.openxmlformats.org/drawingml/2006/main">
+              <a:graphicData uri="http://schemas.openxmlformats.org/drawingml/2006/picture">
+                <pic:pic xmlns:pic="http://schemas.openxmlformats.org/drawingml/2006/picture">
+                  <pic:nvPicPr>
+                    <pic:cNvPr id="1" name=""/>
+                    <pic:cNvPicPr/>
+                  </pic:nvPicPr>
+                  <pic:blipFill>
+                    <a:blip r:embed="rId42"/>
+                    <a:stretch>
+                      <a:fillRect/>
+                    </a:stretch>
+                  </pic:blipFill>
+                  <pic:spPr>
+                    <a:xfrm>
+                      <a:off x="0" y="0"/>
+                      <a:ext cx="5400040" cy="1381760"/>
+                    </a:xfrm>
+                    <a:prstGeom prst="rect">
+                      <a:avLst/>
+                    </a:prstGeom>
+                  </pic:spPr>
+                </pic:pic>
+              </a:graphicData>
+            </a:graphic>
+          </wp:inline>
+        </w:drawing>
+      </w:r>
+    </w:p>
+    <w:p>
+      <w:pPr>
+        <w:pStyle w:val="Prrafodelista"/>
+        <w:numPr>
+          <w:ilvl w:val="0"/>
+          <w:numId w:val="12"/>
+        </w:numPr>
+        <w:ind w:left="284"/>
+      </w:pPr>
       <w:r>
         <w:rPr>
           <w:noProof/>
@@ -3309,7 +3989,7 @@
                   <wp:align>center</wp:align>
                 </wp:positionH>
                 <wp:positionV relativeFrom="paragraph">
-                  <wp:posOffset>7240424</wp:posOffset>
+                  <wp:posOffset>4986449</wp:posOffset>
                 </wp:positionV>
                 <wp:extent cx="6670536" cy="1921446"/>
                 <wp:effectExtent l="38100" t="38100" r="35560" b="41275"/>
@@ -3371,6 +4051,7 @@
                               <w:dataBinding w:prefixMappings="xmlns:ns0='http://purl.org/dc/elements/1.1/' xmlns:ns1='http://schemas.openxmlformats.org/package/2006/metadata/core-properties' " w:xpath="/ns1:coreProperties[1]/ns0:creator[1]" w:storeItemID="{6C3C8BC8-F283-45AE-878A-BAB7291924A1}"/>
                               <w:text/>
                             </w:sdtPr>
+                            <w:sdtEndPr/>
                             <w:sdtContent>
                               <w:p>
                                 <w:pPr>
@@ -3412,6 +4093,7 @@
                                 <w:dataBinding w:prefixMappings="xmlns:ns0='http://schemas.openxmlformats.org/officeDocument/2006/extended-properties' " w:xpath="/ns0:Properties[1]/ns0:Company[1]" w:storeItemID="{6668398D-A668-4E3E-A5EB-62B293D839F1}"/>
                                 <w:text/>
                               </w:sdtPr>
+                              <w:sdtEndPr/>
                               <w:sdtContent>
                                 <w:r>
                                   <w:rPr>
@@ -3442,6 +4124,7 @@
                                 <w:dataBinding w:prefixMappings="xmlns:ns0='http://schemas.microsoft.com/office/2006/coverPageProps' " w:xpath="/ns0:CoverPageProperties[1]/ns0:CompanyAddress[1]" w:storeItemID="{55AF091B-3C7A-41E3-B477-F2FDAA23CFDA}"/>
                                 <w:text/>
                               </w:sdtPr>
+                              <w:sdtEndPr/>
                               <w:sdtContent>
                                 <w:r>
                                   <w:rPr>
@@ -3469,7 +4152,7 @@
           </mc:Choice>
           <mc:Fallback>
             <w:pict>
-              <v:rect w14:anchorId="5849C508" id="Rectángulo 29" o:spid="_x0000_s1030" style="position:absolute;margin-left:0;margin-top:570.1pt;width:525.25pt;height:151.3pt;z-index:251662336;visibility:visible;mso-wrap-style:square;mso-wrap-distance-left:9pt;mso-wrap-distance-top:0;mso-wrap-distance-right:9pt;mso-wrap-distance-bottom:0;mso-position-horizontal:center;mso-position-horizontal-relative:margin;mso-position-vertical:absolute;mso-position-vertical-relative:text;v-text-anchor:bottom" o:gfxdata="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" fillcolor="#ed7d31 [3205]" strokecolor="#9cc2e5 [1940]" strokeweight="6pt">
+              <v:rect w14:anchorId="5849C508" id="Rectángulo 29" o:spid="_x0000_s1030" style="position:absolute;left:0;text-align:left;margin-left:0;margin-top:392.65pt;width:525.25pt;height:151.3pt;z-index:251662336;visibility:visible;mso-wrap-style:square;mso-wrap-distance-left:9pt;mso-wrap-distance-top:0;mso-wrap-distance-right:9pt;mso-wrap-distance-bottom:0;mso-position-horizontal:center;mso-position-horizontal-relative:margin;mso-position-vertical:absolute;mso-position-vertical-relative:text;v-text-anchor:bottom" o:gfxdata="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" fillcolor="#ed7d31 [3205]" strokecolor="#9cc2e5 [1940]" strokeweight="6pt">
                 <v:textbox inset="36pt,14.4pt,36pt,36pt">
                   <w:txbxContent>
                     <w:sdt>
@@ -3485,6 +4168,7 @@
                         <w:dataBinding w:prefixMappings="xmlns:ns0='http://purl.org/dc/elements/1.1/' xmlns:ns1='http://schemas.openxmlformats.org/package/2006/metadata/core-properties' " w:xpath="/ns1:coreProperties[1]/ns0:creator[1]" w:storeItemID="{6C3C8BC8-F283-45AE-878A-BAB7291924A1}"/>
                         <w:text/>
                       </w:sdtPr>
+                      <w:sdtEndPr/>
                       <w:sdtContent>
                         <w:p>
                           <w:pPr>
@@ -3526,6 +4210,7 @@
                           <w:dataBinding w:prefixMappings="xmlns:ns0='http://schemas.openxmlformats.org/officeDocument/2006/extended-properties' " w:xpath="/ns0:Properties[1]/ns0:Company[1]" w:storeItemID="{6668398D-A668-4E3E-A5EB-62B293D839F1}"/>
                           <w:text/>
                         </w:sdtPr>
+                        <w:sdtEndPr/>
                         <w:sdtContent>
                           <w:r>
                             <w:rPr>
@@ -3556,6 +4241,7 @@
                           <w:dataBinding w:prefixMappings="xmlns:ns0='http://schemas.microsoft.com/office/2006/coverPageProps' " w:xpath="/ns0:CoverPageProperties[1]/ns0:CompanyAddress[1]" w:storeItemID="{55AF091B-3C7A-41E3-B477-F2FDAA23CFDA}"/>
                           <w:text/>
                         </w:sdtPr>
+                        <w:sdtEndPr/>
                         <w:sdtContent>
                           <w:r>
                             <w:rPr>
@@ -3575,6 +4261,11 @@
           </mc:Fallback>
         </mc:AlternateContent>
       </w:r>
+      <w:r>
+        <w:t>Finalmente sincronizamos la aplicación.</w:t>
+      </w:r>
+      <w:bookmarkStart w:id="0" w:name="_GoBack"/>
+      <w:bookmarkEnd w:id="0"/>
     </w:p>
     <w:sectPr>
       <w:pgSz w:w="11906" w:h="16838"/>
@@ -3588,9 +4279,59 @@
 </w:document>
 </file>
 
+<file path=word/endnotes.xml><?xml version="1.0" encoding="utf-8"?>
+<w:endnotes xmlns:wpc="http://schemas.microsoft.com/office/word/2010/wordprocessingCanvas" xmlns:cx="http://schemas.microsoft.com/office/drawing/2014/chartex" xmlns:cx1="http://schemas.microsoft.com/office/drawing/2015/9/8/chartex" xmlns:cx2="http://schemas.microsoft.com/office/drawing/2015/10/21/chartex" xmlns:cx3="http://schemas.microsoft.com/office/drawing/2016/5/9/chartex" xmlns:cx4="http://schemas.microsoft.com/office/drawing/2016/5/10/chartex" xmlns:cx5="http://schemas.microsoft.com/office/drawing/2016/5/11/chartex" xmlns:cx6="http://schemas.microsoft.com/office/drawing/2016/5/12/chartex" xmlns:cx7="http://schemas.microsoft.com/office/drawing/2016/5/13/chartex" xmlns:cx8="http://schemas.microsoft.com/office/drawing/2016/5/14/chartex" xmlns:mc="http://schemas.openxmlformats.org/markup-compatibility/2006" xmlns:aink="http://schemas.microsoft.com/office/drawing/2016/ink" xmlns:am3d="http://schemas.microsoft.com/office/drawing/2017/model3d" xmlns:o="urn:schemas-microsoft-com:office:office" xmlns:r="http://schemas.openxmlformats.org/officeDocument/2006/relationships" xmlns:m="http://schemas.openxmlformats.org/officeDocument/2006/math" xmlns:v="urn:schemas-microsoft-com:vml" xmlns:wp14="http://schemas.microsoft.com/office/word/2010/wordprocessingDrawing" xmlns:wp="http://schemas.openxmlformats.org/drawingml/2006/wordprocessingDrawing" xmlns:w10="urn:schemas-microsoft-com:office:word" xmlns:w="http://schemas.openxmlformats.org/wordprocessingml/2006/main" xmlns:w14="http://schemas.microsoft.com/office/word/2010/wordml" xmlns:w15="http://schemas.microsoft.com/office/word/2012/wordml" xmlns:w16cid="http://schemas.microsoft.com/office/word/2016/wordml/cid" xmlns:w16se="http://schemas.microsoft.com/office/word/2015/wordml/symex" xmlns:wpg="http://schemas.microsoft.com/office/word/2010/wordprocessingGroup" xmlns:wpi="http://schemas.microsoft.com/office/word/2010/wordprocessingInk" xmlns:wne="http://schemas.microsoft.com/office/word/2006/wordml" xmlns:wps="http://schemas.microsoft.com/office/word/2010/wordprocessingShape" mc:Ignorable="w14 w15 w16se w16cid wp14">
+  <w:endnote w:type="separator" w:id="-1">
+    <w:p>
+      <w:pPr>
+        <w:spacing w:after="0" w:line="240" w:lineRule="auto"/>
+      </w:pPr>
+      <w:r>
+        <w:separator/>
+      </w:r>
+    </w:p>
+  </w:endnote>
+  <w:endnote w:type="continuationSeparator" w:id="0">
+    <w:p>
+      <w:pPr>
+        <w:spacing w:after="0" w:line="240" w:lineRule="auto"/>
+      </w:pPr>
+      <w:r>
+        <w:continuationSeparator/>
+      </w:r>
+    </w:p>
+  </w:endnote>
+</w:endnotes>
+</file>
+
+<file path=word/footnotes.xml><?xml version="1.0" encoding="utf-8"?>
+<w:footnotes xmlns:wpc="http://schemas.microsoft.com/office/word/2010/wordprocessingCanvas" xmlns:cx="http://schemas.microsoft.com/office/drawing/2014/chartex" xmlns:cx1="http://schemas.microsoft.com/office/drawing/2015/9/8/chartex" xmlns:cx2="http://schemas.microsoft.com/office/drawing/2015/10/21/chartex" xmlns:cx3="http://schemas.microsoft.com/office/drawing/2016/5/9/chartex" xmlns:cx4="http://schemas.microsoft.com/office/drawing/2016/5/10/chartex" xmlns:cx5="http://schemas.microsoft.com/office/drawing/2016/5/11/chartex" xmlns:cx6="http://schemas.microsoft.com/office/drawing/2016/5/12/chartex" xmlns:cx7="http://schemas.microsoft.com/office/drawing/2016/5/13/chartex" xmlns:cx8="http://schemas.microsoft.com/office/drawing/2016/5/14/chartex" xmlns:mc="http://schemas.openxmlformats.org/markup-compatibility/2006" xmlns:aink="http://schemas.microsoft.com/office/drawing/2016/ink" xmlns:am3d="http://schemas.microsoft.com/office/drawing/2017/model3d" xmlns:o="urn:schemas-microsoft-com:office:office" xmlns:r="http://schemas.openxmlformats.org/officeDocument/2006/relationships" xmlns:m="http://schemas.openxmlformats.org/officeDocument/2006/math" xmlns:v="urn:schemas-microsoft-com:vml" xmlns:wp14="http://schemas.microsoft.com/office/word/2010/wordprocessingDrawing" xmlns:wp="http://schemas.openxmlformats.org/drawingml/2006/wordprocessingDrawing" xmlns:w10="urn:schemas-microsoft-com:office:word" xmlns:w="http://schemas.openxmlformats.org/wordprocessingml/2006/main" xmlns:w14="http://schemas.microsoft.com/office/word/2010/wordml" xmlns:w15="http://schemas.microsoft.com/office/word/2012/wordml" xmlns:w16cid="http://schemas.microsoft.com/office/word/2016/wordml/cid" xmlns:w16se="http://schemas.microsoft.com/office/word/2015/wordml/symex" xmlns:wpg="http://schemas.microsoft.com/office/word/2010/wordprocessingGroup" xmlns:wpi="http://schemas.microsoft.com/office/word/2010/wordprocessingInk" xmlns:wne="http://schemas.microsoft.com/office/word/2006/wordml" xmlns:wps="http://schemas.microsoft.com/office/word/2010/wordprocessingShape" mc:Ignorable="w14 w15 w16se w16cid wp14">
+  <w:footnote w:type="separator" w:id="-1">
+    <w:p>
+      <w:pPr>
+        <w:spacing w:after="0" w:line="240" w:lineRule="auto"/>
+      </w:pPr>
+      <w:r>
+        <w:separator/>
+      </w:r>
+    </w:p>
+  </w:footnote>
+  <w:footnote w:type="continuationSeparator" w:id="0">
+    <w:p>
+      <w:pPr>
+        <w:spacing w:after="0" w:line="240" w:lineRule="auto"/>
+      </w:pPr>
+      <w:r>
+        <w:continuationSeparator/>
+      </w:r>
+    </w:p>
+  </w:footnote>
+</w:footnotes>
+</file>
+
 <file path=word/numbering.xml><?xml version="1.0" encoding="utf-8"?>
-<w:numbering xmlns:wpc="http://schemas.microsoft.com/office/word/2010/wordprocessingCanvas" xmlns:mc="http://schemas.openxmlformats.org/markup-compatibility/2006" xmlns:o="urn:schemas-microsoft-com:office:office" xmlns:r="http://schemas.openxmlformats.org/officeDocument/2006/relationships" xmlns:m="http://schemas.openxmlformats.org/officeDocument/2006/math" xmlns:v="urn:schemas-microsoft-com:vml" xmlns:wp14="http://schemas.microsoft.com/office/word/2010/wordprocessingDrawing" xmlns:wp="http://schemas.openxmlformats.org/drawingml/2006/wordprocessingDrawing" xmlns:w10="urn:schemas-microsoft-com:office:word" xmlns:w="http://schemas.openxmlformats.org/wordprocessingml/2006/main" xmlns:w14="http://schemas.microsoft.com/office/word/2010/wordml" xmlns:w15="http://schemas.microsoft.com/office/word/2012/wordml" xmlns:wpg="http://schemas.microsoft.com/office/word/2010/wordprocessingGroup" xmlns:wpi="http://schemas.microsoft.com/office/word/2010/wordprocessingInk" xmlns:wne="http://schemas.microsoft.com/office/word/2006/wordml" xmlns:wps="http://schemas.microsoft.com/office/word/2010/wordprocessingShape" mc:Ignorable="w14 w15 wp14">
-  <w:abstractNum w:abstractNumId="0">
+<w:numbering xmlns:wpc="http://schemas.microsoft.com/office/word/2010/wordprocessingCanvas" xmlns:cx="http://schemas.microsoft.com/office/drawing/2014/chartex" xmlns:cx1="http://schemas.microsoft.com/office/drawing/2015/9/8/chartex" xmlns:cx2="http://schemas.microsoft.com/office/drawing/2015/10/21/chartex" xmlns:cx3="http://schemas.microsoft.com/office/drawing/2016/5/9/chartex" xmlns:cx4="http://schemas.microsoft.com/office/drawing/2016/5/10/chartex" xmlns:cx5="http://schemas.microsoft.com/office/drawing/2016/5/11/chartex" xmlns:cx6="http://schemas.microsoft.com/office/drawing/2016/5/12/chartex" xmlns:cx7="http://schemas.microsoft.com/office/drawing/2016/5/13/chartex" xmlns:cx8="http://schemas.microsoft.com/office/drawing/2016/5/14/chartex" xmlns:mc="http://schemas.openxmlformats.org/markup-compatibility/2006" xmlns:aink="http://schemas.microsoft.com/office/drawing/2016/ink" xmlns:am3d="http://schemas.microsoft.com/office/drawing/2017/model3d" xmlns:o="urn:schemas-microsoft-com:office:office" xmlns:r="http://schemas.openxmlformats.org/officeDocument/2006/relationships" xmlns:m="http://schemas.openxmlformats.org/officeDocument/2006/math" xmlns:v="urn:schemas-microsoft-com:vml" xmlns:wp14="http://schemas.microsoft.com/office/word/2010/wordprocessingDrawing" xmlns:wp="http://schemas.openxmlformats.org/drawingml/2006/wordprocessingDrawing" xmlns:w10="urn:schemas-microsoft-com:office:word" xmlns:w="http://schemas.openxmlformats.org/wordprocessingml/2006/main" xmlns:w14="http://schemas.microsoft.com/office/word/2010/wordml" xmlns:w15="http://schemas.microsoft.com/office/word/2012/wordml" xmlns:w16cid="http://schemas.microsoft.com/office/word/2016/wordml/cid" xmlns:w16se="http://schemas.microsoft.com/office/word/2015/wordml/symex" xmlns:wpg="http://schemas.microsoft.com/office/word/2010/wordprocessingGroup" xmlns:wpi="http://schemas.microsoft.com/office/word/2010/wordprocessingInk" xmlns:wne="http://schemas.microsoft.com/office/word/2006/wordml" xmlns:wps="http://schemas.microsoft.com/office/word/2010/wordprocessingShape" mc:Ignorable="w14 w15 w16se w16cid wp14">
+  <w:abstractNum w:abstractNumId="0" w15:restartNumberingAfterBreak="0">
     <w:nsid w:val="07586613"/>
     <w:multiLevelType w:val="hybridMultilevel"/>
     <w:tmpl w:val="B62E9246"/>
@@ -3679,7 +4420,7 @@
       </w:pPr>
     </w:lvl>
   </w:abstractNum>
-  <w:abstractNum w:abstractNumId="1">
+  <w:abstractNum w:abstractNumId="1" w15:restartNumberingAfterBreak="0">
     <w:nsid w:val="1A281DF6"/>
     <w:multiLevelType w:val="hybridMultilevel"/>
     <w:tmpl w:val="343E9B2C"/>
@@ -3768,7 +4509,7 @@
       </w:pPr>
     </w:lvl>
   </w:abstractNum>
-  <w:abstractNum w:abstractNumId="2">
+  <w:abstractNum w:abstractNumId="2" w15:restartNumberingAfterBreak="0">
     <w:nsid w:val="1EA85829"/>
     <w:multiLevelType w:val="hybridMultilevel"/>
     <w:tmpl w:val="B2DE62DC"/>
@@ -3881,7 +4622,7 @@
       </w:rPr>
     </w:lvl>
   </w:abstractNum>
-  <w:abstractNum w:abstractNumId="3">
+  <w:abstractNum w:abstractNumId="3" w15:restartNumberingAfterBreak="0">
     <w:nsid w:val="2C6316F9"/>
     <w:multiLevelType w:val="hybridMultilevel"/>
     <w:tmpl w:val="359C33D6"/>
@@ -3970,7 +4711,96 @@
       </w:pPr>
     </w:lvl>
   </w:abstractNum>
-  <w:abstractNum w:abstractNumId="4">
+  <w:abstractNum w:abstractNumId="4" w15:restartNumberingAfterBreak="0">
+    <w:nsid w:val="32924524"/>
+    <w:multiLevelType w:val="hybridMultilevel"/>
+    <w:tmpl w:val="B62E9246"/>
+    <w:lvl w:ilvl="0" w:tplc="6DC0E89E">
+      <w:start w:val="1"/>
+      <w:numFmt w:val="decimal"/>
+      <w:lvlText w:val="%1."/>
+      <w:lvlJc w:val="left"/>
+      <w:pPr>
+        <w:ind w:left="1287" w:hanging="720"/>
+      </w:pPr>
+      <w:rPr>
+        <w:rFonts w:hint="default"/>
+      </w:rPr>
+    </w:lvl>
+    <w:lvl w:ilvl="1" w:tplc="040A0019" w:tentative="1">
+      <w:start w:val="1"/>
+      <w:numFmt w:val="lowerLetter"/>
+      <w:lvlText w:val="%2."/>
+      <w:lvlJc w:val="left"/>
+      <w:pPr>
+        <w:ind w:left="1440" w:hanging="360"/>
+      </w:pPr>
+    </w:lvl>
+    <w:lvl w:ilvl="2" w:tplc="040A001B" w:tentative="1">
+      <w:start w:val="1"/>
+      <w:numFmt w:val="lowerRoman"/>
+      <w:lvlText w:val="%3."/>
+      <w:lvlJc w:val="right"/>
+      <w:pPr>
+        <w:ind w:left="2160" w:hanging="180"/>
+      </w:pPr>
+    </w:lvl>
+    <w:lvl w:ilvl="3" w:tplc="040A000F" w:tentative="1">
+      <w:start w:val="1"/>
+      <w:numFmt w:val="decimal"/>
+      <w:lvlText w:val="%4."/>
+      <w:lvlJc w:val="left"/>
+      <w:pPr>
+        <w:ind w:left="2880" w:hanging="360"/>
+      </w:pPr>
+    </w:lvl>
+    <w:lvl w:ilvl="4" w:tplc="040A0019" w:tentative="1">
+      <w:start w:val="1"/>
+      <w:numFmt w:val="lowerLetter"/>
+      <w:lvlText w:val="%5."/>
+      <w:lvlJc w:val="left"/>
+      <w:pPr>
+        <w:ind w:left="3600" w:hanging="360"/>
+      </w:pPr>
+    </w:lvl>
+    <w:lvl w:ilvl="5" w:tplc="040A001B" w:tentative="1">
+      <w:start w:val="1"/>
+      <w:numFmt w:val="lowerRoman"/>
+      <w:lvlText w:val="%6."/>
+      <w:lvlJc w:val="right"/>
+      <w:pPr>
+        <w:ind w:left="4320" w:hanging="180"/>
+      </w:pPr>
+    </w:lvl>
+    <w:lvl w:ilvl="6" w:tplc="040A000F" w:tentative="1">
+      <w:start w:val="1"/>
+      <w:numFmt w:val="decimal"/>
+      <w:lvlText w:val="%7."/>
+      <w:lvlJc w:val="left"/>
+      <w:pPr>
+        <w:ind w:left="5040" w:hanging="360"/>
+      </w:pPr>
+    </w:lvl>
+    <w:lvl w:ilvl="7" w:tplc="040A0019" w:tentative="1">
+      <w:start w:val="1"/>
+      <w:numFmt w:val="lowerLetter"/>
+      <w:lvlText w:val="%8."/>
+      <w:lvlJc w:val="left"/>
+      <w:pPr>
+        <w:ind w:left="5760" w:hanging="360"/>
+      </w:pPr>
+    </w:lvl>
+    <w:lvl w:ilvl="8" w:tplc="040A001B" w:tentative="1">
+      <w:start w:val="1"/>
+      <w:numFmt w:val="lowerRoman"/>
+      <w:lvlText w:val="%9."/>
+      <w:lvlJc w:val="right"/>
+      <w:pPr>
+        <w:ind w:left="6480" w:hanging="180"/>
+      </w:pPr>
+    </w:lvl>
+  </w:abstractNum>
+  <w:abstractNum w:abstractNumId="5" w15:restartNumberingAfterBreak="0">
     <w:nsid w:val="41587FCE"/>
     <w:multiLevelType w:val="hybridMultilevel"/>
     <w:tmpl w:val="8B1C2662"/>
@@ -4083,7 +4913,7 @@
       </w:rPr>
     </w:lvl>
   </w:abstractNum>
-  <w:abstractNum w:abstractNumId="5">
+  <w:abstractNum w:abstractNumId="6" w15:restartNumberingAfterBreak="0">
     <w:nsid w:val="49BC6447"/>
     <w:multiLevelType w:val="hybridMultilevel"/>
     <w:tmpl w:val="C2D2827C"/>
@@ -4196,7 +5026,7 @@
       </w:rPr>
     </w:lvl>
   </w:abstractNum>
-  <w:abstractNum w:abstractNumId="6">
+  <w:abstractNum w:abstractNumId="7" w15:restartNumberingAfterBreak="0">
     <w:nsid w:val="52501307"/>
     <w:multiLevelType w:val="hybridMultilevel"/>
     <w:tmpl w:val="6F883EAC"/>
@@ -4309,7 +5139,7 @@
       </w:rPr>
     </w:lvl>
   </w:abstractNum>
-  <w:abstractNum w:abstractNumId="7">
+  <w:abstractNum w:abstractNumId="8" w15:restartNumberingAfterBreak="0">
     <w:nsid w:val="5587635A"/>
     <w:multiLevelType w:val="hybridMultilevel"/>
     <w:tmpl w:val="FB267F1E"/>
@@ -4398,7 +5228,209 @@
       </w:pPr>
     </w:lvl>
   </w:abstractNum>
-  <w:abstractNum w:abstractNumId="8">
+  <w:abstractNum w:abstractNumId="9" w15:restartNumberingAfterBreak="0">
+    <w:nsid w:val="64060B87"/>
+    <w:multiLevelType w:val="hybridMultilevel"/>
+    <w:tmpl w:val="FB267F1E"/>
+    <w:lvl w:ilvl="0" w:tplc="91980452">
+      <w:start w:val="1"/>
+      <w:numFmt w:val="decimal"/>
+      <w:lvlText w:val="%1."/>
+      <w:lvlJc w:val="left"/>
+      <w:pPr>
+        <w:ind w:left="1080" w:hanging="720"/>
+      </w:pPr>
+      <w:rPr>
+        <w:rFonts w:hint="default"/>
+      </w:rPr>
+    </w:lvl>
+    <w:lvl w:ilvl="1" w:tplc="040A0019" w:tentative="1">
+      <w:start w:val="1"/>
+      <w:numFmt w:val="lowerLetter"/>
+      <w:lvlText w:val="%2."/>
+      <w:lvlJc w:val="left"/>
+      <w:pPr>
+        <w:ind w:left="1440" w:hanging="360"/>
+      </w:pPr>
+    </w:lvl>
+    <w:lvl w:ilvl="2" w:tplc="040A001B" w:tentative="1">
+      <w:start w:val="1"/>
+      <w:numFmt w:val="lowerRoman"/>
+      <w:lvlText w:val="%3."/>
+      <w:lvlJc w:val="right"/>
+      <w:pPr>
+        <w:ind w:left="2160" w:hanging="180"/>
+      </w:pPr>
+    </w:lvl>
+    <w:lvl w:ilvl="3" w:tplc="040A000F" w:tentative="1">
+      <w:start w:val="1"/>
+      <w:numFmt w:val="decimal"/>
+      <w:lvlText w:val="%4."/>
+      <w:lvlJc w:val="left"/>
+      <w:pPr>
+        <w:ind w:left="2880" w:hanging="360"/>
+      </w:pPr>
+    </w:lvl>
+    <w:lvl w:ilvl="4" w:tplc="040A0019" w:tentative="1">
+      <w:start w:val="1"/>
+      <w:numFmt w:val="lowerLetter"/>
+      <w:lvlText w:val="%5."/>
+      <w:lvlJc w:val="left"/>
+      <w:pPr>
+        <w:ind w:left="3600" w:hanging="360"/>
+      </w:pPr>
+    </w:lvl>
+    <w:lvl w:ilvl="5" w:tplc="040A001B" w:tentative="1">
+      <w:start w:val="1"/>
+      <w:numFmt w:val="lowerRoman"/>
+      <w:lvlText w:val="%6."/>
+      <w:lvlJc w:val="right"/>
+      <w:pPr>
+        <w:ind w:left="4320" w:hanging="180"/>
+      </w:pPr>
+    </w:lvl>
+    <w:lvl w:ilvl="6" w:tplc="040A000F" w:tentative="1">
+      <w:start w:val="1"/>
+      <w:numFmt w:val="decimal"/>
+      <w:lvlText w:val="%7."/>
+      <w:lvlJc w:val="left"/>
+      <w:pPr>
+        <w:ind w:left="5040" w:hanging="360"/>
+      </w:pPr>
+    </w:lvl>
+    <w:lvl w:ilvl="7" w:tplc="040A0019" w:tentative="1">
+      <w:start w:val="1"/>
+      <w:numFmt w:val="lowerLetter"/>
+      <w:lvlText w:val="%8."/>
+      <w:lvlJc w:val="left"/>
+      <w:pPr>
+        <w:ind w:left="5760" w:hanging="360"/>
+      </w:pPr>
+    </w:lvl>
+    <w:lvl w:ilvl="8" w:tplc="040A001B" w:tentative="1">
+      <w:start w:val="1"/>
+      <w:numFmt w:val="lowerRoman"/>
+      <w:lvlText w:val="%9."/>
+      <w:lvlJc w:val="right"/>
+      <w:pPr>
+        <w:ind w:left="6480" w:hanging="180"/>
+      </w:pPr>
+    </w:lvl>
+  </w:abstractNum>
+  <w:abstractNum w:abstractNumId="10" w15:restartNumberingAfterBreak="0">
+    <w:nsid w:val="66505D07"/>
+    <w:multiLevelType w:val="hybridMultilevel"/>
+    <w:tmpl w:val="20A85534"/>
+    <w:lvl w:ilvl="0" w:tplc="480A0001">
+      <w:start w:val="1"/>
+      <w:numFmt w:val="bullet"/>
+      <w:lvlText w:val=""/>
+      <w:lvlJc w:val="left"/>
+      <w:pPr>
+        <w:ind w:left="2007" w:hanging="360"/>
+      </w:pPr>
+      <w:rPr>
+        <w:rFonts w:ascii="Symbol" w:hAnsi="Symbol" w:hint="default"/>
+      </w:rPr>
+    </w:lvl>
+    <w:lvl w:ilvl="1" w:tplc="480A0003" w:tentative="1">
+      <w:start w:val="1"/>
+      <w:numFmt w:val="bullet"/>
+      <w:lvlText w:val="o"/>
+      <w:lvlJc w:val="left"/>
+      <w:pPr>
+        <w:ind w:left="2727" w:hanging="360"/>
+      </w:pPr>
+      <w:rPr>
+        <w:rFonts w:ascii="Courier New" w:hAnsi="Courier New" w:cs="Courier New" w:hint="default"/>
+      </w:rPr>
+    </w:lvl>
+    <w:lvl w:ilvl="2" w:tplc="480A0005" w:tentative="1">
+      <w:start w:val="1"/>
+      <w:numFmt w:val="bullet"/>
+      <w:lvlText w:val=""/>
+      <w:lvlJc w:val="left"/>
+      <w:pPr>
+        <w:ind w:left="3447" w:hanging="360"/>
+      </w:pPr>
+      <w:rPr>
+        <w:rFonts w:ascii="Wingdings" w:hAnsi="Wingdings" w:hint="default"/>
+      </w:rPr>
+    </w:lvl>
+    <w:lvl w:ilvl="3" w:tplc="480A0001" w:tentative="1">
+      <w:start w:val="1"/>
+      <w:numFmt w:val="bullet"/>
+      <w:lvlText w:val=""/>
+      <w:lvlJc w:val="left"/>
+      <w:pPr>
+        <w:ind w:left="4167" w:hanging="360"/>
+      </w:pPr>
+      <w:rPr>
+        <w:rFonts w:ascii="Symbol" w:hAnsi="Symbol" w:hint="default"/>
+      </w:rPr>
+    </w:lvl>
+    <w:lvl w:ilvl="4" w:tplc="480A0003" w:tentative="1">
+      <w:start w:val="1"/>
+      <w:numFmt w:val="bullet"/>
+      <w:lvlText w:val="o"/>
+      <w:lvlJc w:val="left"/>
+      <w:pPr>
+        <w:ind w:left="4887" w:hanging="360"/>
+      </w:pPr>
+      <w:rPr>
+        <w:rFonts w:ascii="Courier New" w:hAnsi="Courier New" w:cs="Courier New" w:hint="default"/>
+      </w:rPr>
+    </w:lvl>
+    <w:lvl w:ilvl="5" w:tplc="480A0005" w:tentative="1">
+      <w:start w:val="1"/>
+      <w:numFmt w:val="bullet"/>
+      <w:lvlText w:val=""/>
+      <w:lvlJc w:val="left"/>
+      <w:pPr>
+        <w:ind w:left="5607" w:hanging="360"/>
+      </w:pPr>
+      <w:rPr>
+        <w:rFonts w:ascii="Wingdings" w:hAnsi="Wingdings" w:hint="default"/>
+      </w:rPr>
+    </w:lvl>
+    <w:lvl w:ilvl="6" w:tplc="480A0001" w:tentative="1">
+      <w:start w:val="1"/>
+      <w:numFmt w:val="bullet"/>
+      <w:lvlText w:val=""/>
+      <w:lvlJc w:val="left"/>
+      <w:pPr>
+        <w:ind w:left="6327" w:hanging="360"/>
+      </w:pPr>
+      <w:rPr>
+        <w:rFonts w:ascii="Symbol" w:hAnsi="Symbol" w:hint="default"/>
+      </w:rPr>
+    </w:lvl>
+    <w:lvl w:ilvl="7" w:tplc="480A0003" w:tentative="1">
+      <w:start w:val="1"/>
+      <w:numFmt w:val="bullet"/>
+      <w:lvlText w:val="o"/>
+      <w:lvlJc w:val="left"/>
+      <w:pPr>
+        <w:ind w:left="7047" w:hanging="360"/>
+      </w:pPr>
+      <w:rPr>
+        <w:rFonts w:ascii="Courier New" w:hAnsi="Courier New" w:cs="Courier New" w:hint="default"/>
+      </w:rPr>
+    </w:lvl>
+    <w:lvl w:ilvl="8" w:tplc="480A0005" w:tentative="1">
+      <w:start w:val="1"/>
+      <w:numFmt w:val="bullet"/>
+      <w:lvlText w:val=""/>
+      <w:lvlJc w:val="left"/>
+      <w:pPr>
+        <w:ind w:left="7767" w:hanging="360"/>
+      </w:pPr>
+      <w:rPr>
+        <w:rFonts w:ascii="Wingdings" w:hAnsi="Wingdings" w:hint="default"/>
+      </w:rPr>
+    </w:lvl>
+  </w:abstractNum>
+  <w:abstractNum w:abstractNumId="11" w15:restartNumberingAfterBreak="0">
     <w:nsid w:val="6A2E46B5"/>
     <w:multiLevelType w:val="hybridMultilevel"/>
     <w:tmpl w:val="69F0A24E"/>
@@ -4487,7 +5519,7 @@
       </w:pPr>
     </w:lvl>
   </w:abstractNum>
-  <w:abstractNum w:abstractNumId="9">
+  <w:abstractNum w:abstractNumId="12" w15:restartNumberingAfterBreak="0">
     <w:nsid w:val="6CD02812"/>
     <w:multiLevelType w:val="hybridMultilevel"/>
     <w:tmpl w:val="DCDEB76A"/>
@@ -4600,7 +5632,7 @@
       </w:rPr>
     </w:lvl>
   </w:abstractNum>
-  <w:abstractNum w:abstractNumId="10">
+  <w:abstractNum w:abstractNumId="13" w15:restartNumberingAfterBreak="0">
     <w:nsid w:val="72F158B5"/>
     <w:multiLevelType w:val="hybridMultilevel"/>
     <w:tmpl w:val="49301324"/>
@@ -4714,43 +5746,52 @@
     </w:lvl>
   </w:abstractNum>
   <w:num w:numId="1">
-    <w:abstractNumId w:val="4"/>
+    <w:abstractNumId w:val="5"/>
   </w:num>
   <w:num w:numId="2">
     <w:abstractNumId w:val="3"/>
   </w:num>
   <w:num w:numId="3">
-    <w:abstractNumId w:val="6"/>
+    <w:abstractNumId w:val="7"/>
   </w:num>
   <w:num w:numId="4">
     <w:abstractNumId w:val="2"/>
   </w:num>
   <w:num w:numId="5">
-    <w:abstractNumId w:val="5"/>
+    <w:abstractNumId w:val="6"/>
   </w:num>
   <w:num w:numId="6">
     <w:abstractNumId w:val="1"/>
   </w:num>
   <w:num w:numId="7">
-    <w:abstractNumId w:val="8"/>
+    <w:abstractNumId w:val="11"/>
   </w:num>
   <w:num w:numId="8">
     <w:abstractNumId w:val="0"/>
   </w:num>
   <w:num w:numId="9">
+    <w:abstractNumId w:val="13"/>
+  </w:num>
+  <w:num w:numId="10">
+    <w:abstractNumId w:val="12"/>
+  </w:num>
+  <w:num w:numId="11">
+    <w:abstractNumId w:val="8"/>
+  </w:num>
+  <w:num w:numId="12">
     <w:abstractNumId w:val="10"/>
   </w:num>
-  <w:num w:numId="10">
+  <w:num w:numId="13">
+    <w:abstractNumId w:val="4"/>
+  </w:num>
+  <w:num w:numId="14">
     <w:abstractNumId w:val="9"/>
-  </w:num>
-  <w:num w:numId="11">
-    <w:abstractNumId w:val="7"/>
   </w:num>
 </w:numbering>
 </file>
 
 <file path=word/styles.xml><?xml version="1.0" encoding="utf-8"?>
-<w:styles xmlns:mc="http://schemas.openxmlformats.org/markup-compatibility/2006" xmlns:r="http://schemas.openxmlformats.org/officeDocument/2006/relationships" xmlns:w="http://schemas.openxmlformats.org/wordprocessingml/2006/main" xmlns:w14="http://schemas.microsoft.com/office/word/2010/wordml" xmlns:w15="http://schemas.microsoft.com/office/word/2012/wordml" mc:Ignorable="w14 w15">
+<w:styles xmlns:mc="http://schemas.openxmlformats.org/markup-compatibility/2006" xmlns:r="http://schemas.openxmlformats.org/officeDocument/2006/relationships" xmlns:w="http://schemas.openxmlformats.org/wordprocessingml/2006/main" xmlns:w14="http://schemas.microsoft.com/office/word/2010/wordml" xmlns:w15="http://schemas.microsoft.com/office/word/2012/wordml" xmlns:w16cid="http://schemas.microsoft.com/office/word/2016/wordml/cid" xmlns:w16se="http://schemas.microsoft.com/office/word/2015/wordml/symex" mc:Ignorable="w14 w15 w16se w16cid">
   <w:docDefaults>
     <w:rPrDefault>
       <w:rPr>
@@ -4766,7 +5807,7 @@
       </w:pPr>
     </w:pPrDefault>
   </w:docDefaults>
-  <w:latentStyles w:defLockedState="0" w:defUIPriority="99" w:defSemiHidden="0" w:defUnhideWhenUsed="0" w:defQFormat="0" w:count="371">
+  <w:latentStyles w:defLockedState="0" w:defUIPriority="99" w:defSemiHidden="0" w:defUnhideWhenUsed="0" w:defQFormat="0" w:count="375">
     <w:lsdException w:name="Normal" w:uiPriority="0" w:qFormat="1"/>
     <w:lsdException w:name="heading 1" w:uiPriority="9" w:qFormat="1"/>
     <w:lsdException w:name="heading 2" w:semiHidden="1" w:uiPriority="9" w:unhideWhenUsed="1" w:qFormat="1"/>
@@ -4872,7 +5913,6 @@
     <w:lsdException w:name="HTML Sample" w:semiHidden="1" w:unhideWhenUsed="1"/>
     <w:lsdException w:name="HTML Typewriter" w:semiHidden="1" w:unhideWhenUsed="1"/>
     <w:lsdException w:name="HTML Variable" w:semiHidden="1" w:unhideWhenUsed="1"/>
-    <w:lsdException w:name="Normal Table" w:semiHidden="1" w:unhideWhenUsed="1"/>
     <w:lsdException w:name="annotation subject" w:semiHidden="1" w:unhideWhenUsed="1"/>
     <w:lsdException w:name="No List" w:semiHidden="1" w:unhideWhenUsed="1"/>
     <w:lsdException w:name="Outline List 1" w:semiHidden="1" w:unhideWhenUsed="1"/>
@@ -4916,10 +5956,8 @@
     <w:lsdException w:name="Table Elegant" w:semiHidden="1" w:unhideWhenUsed="1"/>
     <w:lsdException w:name="Table Professional" w:semiHidden="1" w:unhideWhenUsed="1"/>
     <w:lsdException w:name="Table Subtle 1" w:semiHidden="1" w:unhideWhenUsed="1"/>
-    <w:lsdException w:name="Table Subtle 2" w:semiHidden="1" w:unhideWhenUsed="1"/>
     <w:lsdException w:name="Table Web 1" w:semiHidden="1" w:unhideWhenUsed="1"/>
     <w:lsdException w:name="Table Web 2" w:semiHidden="1" w:unhideWhenUsed="1"/>
-    <w:lsdException w:name="Table Web 3" w:semiHidden="1" w:unhideWhenUsed="1"/>
     <w:lsdException w:name="Balloon Text" w:semiHidden="1" w:unhideWhenUsed="1"/>
     <w:lsdException w:name="Table Grid" w:uiPriority="39"/>
     <w:lsdException w:name="Table Theme" w:semiHidden="1" w:unhideWhenUsed="1"/>
@@ -5138,6 +6176,10 @@
     <w:lsdException w:name="List Table 5 Dark Accent 6" w:uiPriority="50"/>
     <w:lsdException w:name="List Table 6 Colorful Accent 6" w:uiPriority="51"/>
     <w:lsdException w:name="List Table 7 Colorful Accent 6" w:uiPriority="52"/>
+    <w:lsdException w:name="Mention" w:semiHidden="1" w:unhideWhenUsed="1"/>
+    <w:lsdException w:name="Smart Hyperlink" w:semiHidden="1" w:unhideWhenUsed="1"/>
+    <w:lsdException w:name="Hashtag" w:semiHidden="1" w:unhideWhenUsed="1"/>
+    <w:lsdException w:name="Unresolved Mention" w:semiHidden="1" w:unhideWhenUsed="1"/>
   </w:latentStyles>
   <w:style w:type="paragraph" w:default="1" w:styleId="Normal">
     <w:name w:val="Normal"/>
@@ -5195,11 +6237,11 @@
       <w:lang w:eastAsia="es-ES_tradnl"/>
     </w:rPr>
   </w:style>
-  <w:style w:type="paragraph" w:styleId="Puesto">
+  <w:style w:type="paragraph" w:styleId="Ttulo">
     <w:name w:val="Title"/>
     <w:basedOn w:val="Normal"/>
     <w:next w:val="Normal"/>
-    <w:link w:val="PuestoCar"/>
+    <w:link w:val="TtuloCar"/>
     <w:uiPriority w:val="10"/>
     <w:qFormat/>
     <w:rsid w:val="00AE1FDB"/>
@@ -5215,10 +6257,10 @@
       <w:szCs w:val="56"/>
     </w:rPr>
   </w:style>
-  <w:style w:type="character" w:customStyle="1" w:styleId="PuestoCar">
-    <w:name w:val="Puesto Car"/>
+  <w:style w:type="character" w:customStyle="1" w:styleId="TtuloCar">
+    <w:name w:val="Título Car"/>
     <w:basedOn w:val="Fuentedeprrafopredeter"/>
-    <w:link w:val="Puesto"/>
+    <w:link w:val="Ttulo"/>
     <w:uiPriority w:val="10"/>
     <w:rsid w:val="00AE1FDB"/>
     <w:rPr>
@@ -5239,6 +6281,50 @@
       <w:ind w:left="720"/>
       <w:contextualSpacing/>
     </w:pPr>
+  </w:style>
+  <w:style w:type="paragraph" w:styleId="Encabezado">
+    <w:name w:val="header"/>
+    <w:basedOn w:val="Normal"/>
+    <w:link w:val="EncabezadoCar"/>
+    <w:uiPriority w:val="99"/>
+    <w:unhideWhenUsed/>
+    <w:rsid w:val="007A75D1"/>
+    <w:pPr>
+      <w:tabs>
+        <w:tab w:val="center" w:pos="4513"/>
+        <w:tab w:val="right" w:pos="9026"/>
+      </w:tabs>
+      <w:spacing w:after="0" w:line="240" w:lineRule="auto"/>
+    </w:pPr>
+  </w:style>
+  <w:style w:type="character" w:customStyle="1" w:styleId="EncabezadoCar">
+    <w:name w:val="Encabezado Car"/>
+    <w:basedOn w:val="Fuentedeprrafopredeter"/>
+    <w:link w:val="Encabezado"/>
+    <w:uiPriority w:val="99"/>
+    <w:rsid w:val="007A75D1"/>
+  </w:style>
+  <w:style w:type="paragraph" w:styleId="Piedepgina">
+    <w:name w:val="footer"/>
+    <w:basedOn w:val="Normal"/>
+    <w:link w:val="PiedepginaCar"/>
+    <w:uiPriority w:val="99"/>
+    <w:unhideWhenUsed/>
+    <w:rsid w:val="007A75D1"/>
+    <w:pPr>
+      <w:tabs>
+        <w:tab w:val="center" w:pos="4513"/>
+        <w:tab w:val="right" w:pos="9026"/>
+      </w:tabs>
+      <w:spacing w:after="0" w:line="240" w:lineRule="auto"/>
+    </w:pPr>
+  </w:style>
+  <w:style w:type="character" w:customStyle="1" w:styleId="PiedepginaCar">
+    <w:name w:val="Pie de página Car"/>
+    <w:basedOn w:val="Fuentedeprrafopredeter"/>
+    <w:link w:val="Piedepgina"/>
+    <w:uiPriority w:val="99"/>
+    <w:rsid w:val="007A75D1"/>
   </w:style>
 </w:styles>
 </file>

</xml_diff>